<commit_message>
preceptron didn't give countsfor weight output
</commit_message>
<xml_diff>
--- a/a1/a1. perceptron.docx
+++ b/a1/a1. perceptron.docx
@@ -2,6 +2,20 @@
 <file path=word/document.xml><?xml version="1.0" encoding="utf-8"?>
 <w:document xmlns:wpc="http://schemas.microsoft.com/office/word/2010/wordprocessingCanvas" xmlns:mo="http://schemas.microsoft.com/office/mac/office/2008/main" xmlns:mc="http://schemas.openxmlformats.org/markup-compatibility/2006" xmlns:mv="urn:schemas-microsoft-com:mac:vml" xmlns:o="urn:schemas-microsoft-com:office:office" xmlns:r="http://schemas.openxmlformats.org/officeDocument/2006/relationships" xmlns:m="http://schemas.openxmlformats.org/officeDocument/2006/math" xmlns:v="urn:schemas-microsoft-com:vml" xmlns:wp14="http://schemas.microsoft.com/office/word/2010/wordprocessingDrawing" xmlns:wp="http://schemas.openxmlformats.org/drawingml/2006/wordprocessingDrawing" xmlns:w10="urn:schemas-microsoft-com:office:word" xmlns:w="http://schemas.openxmlformats.org/wordprocessingml/2006/main" xmlns:w14="http://schemas.microsoft.com/office/word/2010/wordml" xmlns:w15="http://schemas.microsoft.com/office/word/2012/wordml" xmlns:wpg="http://schemas.microsoft.com/office/word/2010/wordprocessingGroup" xmlns:wpi="http://schemas.microsoft.com/office/word/2010/wordprocessingInk" xmlns:wne="http://schemas.microsoft.com/office/word/2006/wordml" xmlns:wps="http://schemas.microsoft.com/office/word/2010/wordprocessingShape" mc:Ignorable="w14 w15 wp14">
   <w:body>
+    <w:p>
+      <w:pPr>
+        <w:jc w:val="center"/>
+        <w:rPr>
+          <w:rFonts w:asciiTheme="minorHAnsi" w:hAnsiTheme="minorHAnsi"/>
+        </w:rPr>
+      </w:pPr>
+      <w:r>
+        <w:rPr>
+          <w:rFonts w:asciiTheme="minorHAnsi" w:hAnsiTheme="minorHAnsi"/>
+        </w:rPr>
+        <w:t>Perceptron</w:t>
+      </w:r>
+    </w:p>
     <w:p>
       <w:pPr>
         <w:rPr>
@@ -398,8 +412,6 @@
               </w:rPr>
               <w:t>Does not separate within 30 iterations</w:t>
             </w:r>
-            <w:bookmarkStart w:id="0" w:name="_GoBack"/>
-            <w:bookmarkEnd w:id="0"/>
           </w:p>
         </w:tc>
         <w:tc>
@@ -679,7 +691,19 @@
         <w:rPr>
           <w:rFonts w:asciiTheme="minorHAnsi" w:hAnsiTheme="minorHAnsi"/>
         </w:rPr>
-        <w:t>Using the combination of Lemmatization, uppercase, and 2-gram, I found that the test accuracy was 0.706953642384106.</w:t>
+        <w:t>Using the combination of Lemmatization, uppercase, and 2-gram, I found that the test accuracy was 0.706953642384106</w:t>
+      </w:r>
+      <w:r>
+        <w:rPr>
+          <w:rFonts w:asciiTheme="minorHAnsi" w:hAnsiTheme="minorHAnsi"/>
+        </w:rPr>
+        <w:t xml:space="preserve"> stopping the learning at iteration 6</w:t>
+      </w:r>
+      <w:r>
+        <w:rPr>
+          <w:rFonts w:asciiTheme="minorHAnsi" w:hAnsiTheme="minorHAnsi"/>
+        </w:rPr>
+        <w:t>.</w:t>
       </w:r>
     </w:p>
     <w:p>
@@ -1313,7 +1337,7 @@
         <w:rPr>
           <w:rFonts w:asciiTheme="minorHAnsi" w:hAnsiTheme="minorHAnsi"/>
         </w:rPr>
-        <w:t xml:space="preserve">[ 3  </w:t>
+        <w:t xml:space="preserve">3  </w:t>
       </w:r>
       <w:r>
         <w:rPr>
@@ -1453,7 +1477,7 @@
         <w:rPr>
           <w:rFonts w:asciiTheme="minorHAnsi" w:hAnsiTheme="minorHAnsi"/>
         </w:rPr>
-        <w:t xml:space="preserve">[ 4  </w:t>
+        <w:t xml:space="preserve">4  </w:t>
       </w:r>
       <w:r>
         <w:rPr>
@@ -1587,13 +1611,13 @@
         <w:rPr>
           <w:rFonts w:asciiTheme="minorHAnsi" w:hAnsiTheme="minorHAnsi"/>
         </w:rPr>
-        <w:t xml:space="preserve">'KOR'  </w:t>
-      </w:r>
-      <w:r>
-        <w:rPr>
-          <w:rFonts w:asciiTheme="minorHAnsi" w:hAnsiTheme="minorHAnsi"/>
-        </w:rPr>
-        <w:t xml:space="preserve">[ 2  </w:t>
+        <w:t xml:space="preserve">'KOR' </w:t>
+      </w:r>
+      <w:r>
+        <w:rPr>
+          <w:rFonts w:asciiTheme="minorHAnsi" w:hAnsiTheme="minorHAnsi"/>
+        </w:rPr>
+        <w:t xml:space="preserve">2  </w:t>
       </w:r>
       <w:r>
         <w:rPr>
@@ -1733,7 +1757,7 @@
         <w:rPr>
           <w:rFonts w:asciiTheme="minorHAnsi" w:hAnsiTheme="minorHAnsi"/>
         </w:rPr>
-        <w:t xml:space="preserve">[ 6  </w:t>
+        <w:t xml:space="preserve">6  </w:t>
       </w:r>
       <w:r>
         <w:rPr>
@@ -1873,7 +1897,7 @@
         <w:rPr>
           <w:rFonts w:asciiTheme="minorHAnsi" w:hAnsiTheme="minorHAnsi"/>
         </w:rPr>
-        <w:t xml:space="preserve">[ 2  </w:t>
+        <w:t xml:space="preserve"> 2  </w:t>
       </w:r>
       <w:r>
         <w:rPr>
@@ -2007,13 +2031,13 @@
         <w:rPr>
           <w:rFonts w:asciiTheme="minorHAnsi" w:hAnsiTheme="minorHAnsi"/>
         </w:rPr>
-        <w:t xml:space="preserve">'TUR'  </w:t>
-      </w:r>
-      <w:r>
-        <w:rPr>
-          <w:rFonts w:asciiTheme="minorHAnsi" w:hAnsiTheme="minorHAnsi"/>
-        </w:rPr>
-        <w:t xml:space="preserve">[ 0  </w:t>
+        <w:t xml:space="preserve">'TUR' </w:t>
+      </w:r>
+      <w:r>
+        <w:rPr>
+          <w:rFonts w:asciiTheme="minorHAnsi" w:hAnsiTheme="minorHAnsi"/>
+        </w:rPr>
+        <w:t xml:space="preserve"> 0  </w:t>
       </w:r>
       <w:r>
         <w:rPr>
@@ -2153,7 +2177,7 @@
         <w:rPr>
           <w:rFonts w:asciiTheme="minorHAnsi" w:hAnsiTheme="minorHAnsi"/>
         </w:rPr>
-        <w:t xml:space="preserve">[ 3  </w:t>
+        <w:t xml:space="preserve">3  </w:t>
       </w:r>
       <w:r>
         <w:rPr>
@@ -2295,7 +2319,6 @@
         <w:rPr>
           <w:rFonts w:asciiTheme="minorHAnsi" w:hAnsiTheme="minorHAnsi"/>
         </w:rPr>
-        <w:lastRenderedPageBreak/>
         <w:t>Part B:</w:t>
       </w:r>
       <w:r>
@@ -9914,7 +9937,7 @@
       </w:tr>
       <w:tr>
         <w:trPr>
-          <w:trHeight w:val="320"/>
+          <w:trHeight w:val="342"/>
         </w:trPr>
         <w:tc>
           <w:tcPr>
@@ -10293,7 +10316,7 @@
       </w:tr>
       <w:tr>
         <w:trPr>
-          <w:trHeight w:val="320"/>
+          <w:trHeight w:val="522"/>
         </w:trPr>
         <w:tc>
           <w:tcPr>
@@ -10381,14 +10404,16 @@
             <w:pPr>
               <w:rPr>
                 <w:rFonts w:ascii="Calibri" w:eastAsia="Times New Roman" w:hAnsi="Calibri"/>
-                <w:color w:val="000000"/>
-                <w:sz w:val="16"/>
-                <w:szCs w:val="16"/>
-              </w:rPr>
-            </w:pPr>
-            <w:r>
-              <w:rPr>
-                <w:rFonts w:ascii="Calibri" w:eastAsia="Times New Roman" w:hAnsi="Calibri"/>
+                <w:b/>
+                <w:color w:val="000000"/>
+                <w:sz w:val="16"/>
+                <w:szCs w:val="16"/>
+              </w:rPr>
+            </w:pPr>
+            <w:r>
+              <w:rPr>
+                <w:rFonts w:ascii="Calibri" w:eastAsia="Times New Roman" w:hAnsi="Calibri"/>
+                <w:b/>
                 <w:color w:val="000000"/>
                 <w:sz w:val="16"/>
                 <w:szCs w:val="16"/>
@@ -11834,6 +11859,32 @@
           <w:rFonts w:asciiTheme="minorHAnsi" w:hAnsiTheme="minorHAnsi"/>
         </w:rPr>
       </w:pPr>
+      <w:r>
+        <w:rPr>
+          <w:rFonts w:asciiTheme="minorHAnsi" w:hAnsiTheme="minorHAnsi"/>
+        </w:rPr>
+        <w:t xml:space="preserve">One key thing that I noticed was with language ZHO. In the prior probabilities for but the training and dev documents, ZHO had the highest value. The bias feature for ZHO is unusual because it is </w:t>
+      </w:r>
+      <w:r>
+        <w:rPr>
+          <w:rFonts w:asciiTheme="minorHAnsi" w:hAnsiTheme="minorHAnsi"/>
+        </w:rPr>
+        <w:t xml:space="preserve">on the the lowest feature weights. </w:t>
+      </w:r>
+      <w:r>
+        <w:rPr>
+          <w:rFonts w:asciiTheme="minorHAnsi" w:hAnsiTheme="minorHAnsi"/>
+        </w:rPr>
+        <w:t xml:space="preserve">This occurred more likely because many docs were classified in the training set as ZHO but were not. </w:t>
+      </w:r>
+      <w:bookmarkStart w:id="0" w:name="_GoBack"/>
+      <w:bookmarkEnd w:id="0"/>
+      <w:r>
+        <w:rPr>
+          <w:rFonts w:asciiTheme="minorHAnsi" w:hAnsiTheme="minorHAnsi"/>
+        </w:rPr>
+        <w:t xml:space="preserve"> </w:t>
+      </w:r>
     </w:p>
     <w:sectPr>
       <w:headerReference w:type="first" r:id="rId6"/>

</xml_diff>

<commit_message>
added A2 write ip and clean A1 submission
</commit_message>
<xml_diff>
--- a/a1/a1. perceptron.docx
+++ b/a1/a1. perceptron.docx
@@ -121,7 +121,25 @@
           <w:sz w:val="20"/>
           <w:szCs w:val="20"/>
         </w:rPr>
-        <w:t xml:space="preserve"> produces the highest accuracy when testing on the dev set, the 8</w:t>
+        <w:t xml:space="preserve"> produces the highest accuracy when testing on the </w:t>
+      </w:r>
+      <w:proofErr w:type="spellStart"/>
+      <w:r>
+        <w:rPr>
+          <w:rFonts w:asciiTheme="minorHAnsi" w:hAnsiTheme="minorHAnsi"/>
+          <w:sz w:val="20"/>
+          <w:szCs w:val="20"/>
+        </w:rPr>
+        <w:t>dev</w:t>
+      </w:r>
+      <w:proofErr w:type="spellEnd"/>
+      <w:r>
+        <w:rPr>
+          <w:rFonts w:asciiTheme="minorHAnsi" w:hAnsiTheme="minorHAnsi"/>
+          <w:sz w:val="20"/>
+          <w:szCs w:val="20"/>
+        </w:rPr>
+        <w:t xml:space="preserve"> set, the 8</w:t>
       </w:r>
       <w:r>
         <w:rPr>
@@ -197,7 +215,25 @@
           <w:sz w:val="20"/>
           <w:szCs w:val="20"/>
         </w:rPr>
-        <w:t xml:space="preserve"> iteration was generally when the dev accuracy first peaked. In some cases, where the accuracy incre</w:t>
+        <w:t xml:space="preserve"> iteration was generally when the </w:t>
+      </w:r>
+      <w:proofErr w:type="spellStart"/>
+      <w:r>
+        <w:rPr>
+          <w:rFonts w:asciiTheme="minorHAnsi" w:hAnsiTheme="minorHAnsi"/>
+          <w:sz w:val="20"/>
+          <w:szCs w:val="20"/>
+        </w:rPr>
+        <w:t>dev</w:t>
+      </w:r>
+      <w:proofErr w:type="spellEnd"/>
+      <w:r>
+        <w:rPr>
+          <w:rFonts w:asciiTheme="minorHAnsi" w:hAnsiTheme="minorHAnsi"/>
+          <w:sz w:val="20"/>
+          <w:szCs w:val="20"/>
+        </w:rPr>
+        <w:t xml:space="preserve"> accuracy first peaked. In some cases, where the accuracy incre</w:t>
       </w:r>
       <w:r>
         <w:rPr>
@@ -457,7 +493,7 @@
                 <w:sz w:val="20"/>
                 <w:szCs w:val="20"/>
               </w:rPr>
-              <w:t>0.7090301003344481</w:t>
+              <w:t>0.7023411371237458</w:t>
             </w:r>
           </w:p>
         </w:tc>
@@ -846,15 +882,26 @@
           <w:sz w:val="20"/>
           <w:szCs w:val="20"/>
         </w:rPr>
-        <w:t>Using the combination of Lemmatization, uppercase, and 2-gram, I found that the test accuracy was 0.706953642384106</w:t>
-      </w:r>
-      <w:r>
-        <w:rPr>
-          <w:rFonts w:asciiTheme="minorHAnsi" w:hAnsiTheme="minorHAnsi"/>
-          <w:sz w:val="20"/>
-          <w:szCs w:val="20"/>
-        </w:rPr>
-        <w:t xml:space="preserve"> stopping the learning at iteration 6</w:t>
+        <w:t>Using the combination of Lemmatization, uppercase, and 2-gram, I found that the test accuracy was</w:t>
+      </w:r>
+      <w:r>
+        <w:t xml:space="preserve"> </w:t>
+      </w:r>
+      <w:r>
+        <w:rPr>
+          <w:rFonts w:asciiTheme="minorHAnsi" w:hAnsiTheme="minorHAnsi"/>
+          <w:sz w:val="20"/>
+          <w:szCs w:val="20"/>
+        </w:rPr>
+        <w:t xml:space="preserve">0.6903973509933775 </w:t>
+      </w:r>
+      <w:r>
+        <w:rPr>
+          <w:rFonts w:asciiTheme="minorHAnsi" w:hAnsiTheme="minorHAnsi"/>
+          <w:sz w:val="20"/>
+          <w:szCs w:val="20"/>
+        </w:rPr>
+        <w:t>stopping the learning at iteration 6</w:t>
       </w:r>
       <w:r>
         <w:rPr>
@@ -863,6 +910,66 @@
           <w:szCs w:val="20"/>
         </w:rPr>
         <w:t>.</w:t>
+      </w:r>
+      <w:r>
+        <w:rPr>
+          <w:rFonts w:asciiTheme="minorHAnsi" w:hAnsiTheme="minorHAnsi"/>
+          <w:sz w:val="20"/>
+          <w:szCs w:val="20"/>
+        </w:rPr>
+        <w:t xml:space="preserve"> It performs slightly worse than </w:t>
+      </w:r>
+      <w:r>
+        <w:rPr>
+          <w:rFonts w:asciiTheme="minorHAnsi" w:hAnsiTheme="minorHAnsi"/>
+          <w:sz w:val="20"/>
+          <w:szCs w:val="20"/>
+        </w:rPr>
+        <w:t xml:space="preserve">naïve </w:t>
+      </w:r>
+      <w:proofErr w:type="spellStart"/>
+      <w:r>
+        <w:rPr>
+          <w:rFonts w:asciiTheme="minorHAnsi" w:hAnsiTheme="minorHAnsi"/>
+          <w:sz w:val="20"/>
+          <w:szCs w:val="20"/>
+        </w:rPr>
+        <w:t>bayes</w:t>
+      </w:r>
+      <w:proofErr w:type="spellEnd"/>
+      <w:r>
+        <w:rPr>
+          <w:rFonts w:asciiTheme="minorHAnsi" w:hAnsiTheme="minorHAnsi"/>
+          <w:sz w:val="20"/>
+          <w:szCs w:val="20"/>
+        </w:rPr>
+        <w:t>, which could indicate perceptron is over fitting</w:t>
+      </w:r>
+      <w:r>
+        <w:rPr>
+          <w:rFonts w:asciiTheme="minorHAnsi" w:hAnsiTheme="minorHAnsi"/>
+          <w:sz w:val="20"/>
+          <w:szCs w:val="20"/>
+        </w:rPr>
+        <w:t xml:space="preserve"> using the the </w:t>
+      </w:r>
+      <w:proofErr w:type="spellStart"/>
+      <w:r>
+        <w:rPr>
+          <w:rFonts w:asciiTheme="minorHAnsi" w:hAnsiTheme="minorHAnsi"/>
+          <w:sz w:val="20"/>
+          <w:szCs w:val="20"/>
+        </w:rPr>
+        <w:t>dev</w:t>
+      </w:r>
+      <w:proofErr w:type="spellEnd"/>
+      <w:r>
+        <w:rPr>
+          <w:rFonts w:asciiTheme="minorHAnsi" w:hAnsiTheme="minorHAnsi"/>
+          <w:sz w:val="20"/>
+          <w:szCs w:val="20"/>
+        </w:rPr>
+        <w:t xml:space="preserve"> dataset.</w:t>
       </w:r>
     </w:p>
     <w:p>
@@ -1050,6 +1157,7 @@
           <w:rFonts w:asciiTheme="minorHAnsi" w:hAnsiTheme="minorHAnsi"/>
         </w:rPr>
       </w:pPr>
+      <w:proofErr w:type="gramStart"/>
       <w:r>
         <w:rPr>
           <w:rFonts w:asciiTheme="minorHAnsi" w:hAnsiTheme="minorHAnsi"/>
@@ -1062,6 +1170,7 @@
         </w:rPr>
         <w:tab/>
       </w:r>
+      <w:proofErr w:type="gramEnd"/>
       <w:r>
         <w:rPr>
           <w:rFonts w:asciiTheme="minorHAnsi" w:hAnsiTheme="minorHAnsi"/>
@@ -1196,6 +1305,7 @@
         </w:rPr>
         <w:tab/>
       </w:r>
+      <w:proofErr w:type="gramStart"/>
       <w:r>
         <w:rPr>
           <w:rFonts w:asciiTheme="minorHAnsi" w:hAnsiTheme="minorHAnsi"/>
@@ -1208,6 +1318,7 @@
         </w:rPr>
         <w:tab/>
       </w:r>
+      <w:proofErr w:type="gramEnd"/>
       <w:r>
         <w:rPr>
           <w:rFonts w:asciiTheme="minorHAnsi" w:hAnsiTheme="minorHAnsi"/>
@@ -1322,14 +1433,22 @@
         <w:rPr>
           <w:rFonts w:asciiTheme="minorHAnsi" w:hAnsiTheme="minorHAnsi"/>
         </w:rPr>
-        <w:t xml:space="preserve"> 2  </w:t>
-      </w:r>
-      <w:r>
-        <w:rPr>
-          <w:rFonts w:asciiTheme="minorHAnsi" w:hAnsiTheme="minorHAnsi"/>
-        </w:rPr>
-        <w:tab/>
-      </w:r>
+        <w:t xml:space="preserve"> </w:t>
+      </w:r>
+      <w:proofErr w:type="gramStart"/>
+      <w:r>
+        <w:rPr>
+          <w:rFonts w:asciiTheme="minorHAnsi" w:hAnsiTheme="minorHAnsi"/>
+        </w:rPr>
+        <w:t xml:space="preserve">2  </w:t>
+      </w:r>
+      <w:r>
+        <w:rPr>
+          <w:rFonts w:asciiTheme="minorHAnsi" w:hAnsiTheme="minorHAnsi"/>
+        </w:rPr>
+        <w:tab/>
+      </w:r>
+      <w:proofErr w:type="gramEnd"/>
       <w:r>
         <w:rPr>
           <w:rFonts w:asciiTheme="minorHAnsi" w:hAnsiTheme="minorHAnsi"/>
@@ -1456,14 +1575,22 @@
         <w:rPr>
           <w:rFonts w:asciiTheme="minorHAnsi" w:hAnsiTheme="minorHAnsi"/>
         </w:rPr>
-        <w:t xml:space="preserve"> 2  </w:t>
-      </w:r>
-      <w:r>
-        <w:rPr>
-          <w:rFonts w:asciiTheme="minorHAnsi" w:hAnsiTheme="minorHAnsi"/>
-        </w:rPr>
-        <w:tab/>
-      </w:r>
+        <w:t xml:space="preserve"> </w:t>
+      </w:r>
+      <w:proofErr w:type="gramStart"/>
+      <w:r>
+        <w:rPr>
+          <w:rFonts w:asciiTheme="minorHAnsi" w:hAnsiTheme="minorHAnsi"/>
+        </w:rPr>
+        <w:t xml:space="preserve">2  </w:t>
+      </w:r>
+      <w:r>
+        <w:rPr>
+          <w:rFonts w:asciiTheme="minorHAnsi" w:hAnsiTheme="minorHAnsi"/>
+        </w:rPr>
+        <w:tab/>
+      </w:r>
+      <w:proofErr w:type="gramEnd"/>
       <w:r>
         <w:rPr>
           <w:rFonts w:asciiTheme="minorHAnsi" w:hAnsiTheme="minorHAnsi"/>
@@ -1590,14 +1717,9 @@
         <w:rPr>
           <w:rFonts w:asciiTheme="minorHAnsi" w:hAnsiTheme="minorHAnsi"/>
         </w:rPr>
-        <w:t xml:space="preserve"> 2  </w:t>
-      </w:r>
-      <w:r>
-        <w:rPr>
-          <w:rFonts w:asciiTheme="minorHAnsi" w:hAnsiTheme="minorHAnsi"/>
-        </w:rPr>
-        <w:tab/>
-      </w:r>
+        <w:t xml:space="preserve"> </w:t>
+      </w:r>
+      <w:proofErr w:type="gramStart"/>
       <w:r>
         <w:rPr>
           <w:rFonts w:asciiTheme="minorHAnsi" w:hAnsiTheme="minorHAnsi"/>
@@ -1610,6 +1732,7 @@
         </w:rPr>
         <w:tab/>
       </w:r>
+      <w:proofErr w:type="gramEnd"/>
       <w:r>
         <w:rPr>
           <w:rFonts w:asciiTheme="minorHAnsi" w:hAnsiTheme="minorHAnsi"/>
@@ -1626,6 +1749,18 @@
         <w:rPr>
           <w:rFonts w:asciiTheme="minorHAnsi" w:hAnsiTheme="minorHAnsi"/>
         </w:rPr>
+        <w:t xml:space="preserve">2  </w:t>
+      </w:r>
+      <w:r>
+        <w:rPr>
+          <w:rFonts w:asciiTheme="minorHAnsi" w:hAnsiTheme="minorHAnsi"/>
+        </w:rPr>
+        <w:tab/>
+      </w:r>
+      <w:r>
+        <w:rPr>
+          <w:rFonts w:asciiTheme="minorHAnsi" w:hAnsiTheme="minorHAnsi"/>
+        </w:rPr>
         <w:t xml:space="preserve">0 </w:t>
       </w:r>
       <w:r>
@@ -1780,6 +1915,7 @@
         </w:rPr>
         <w:tab/>
       </w:r>
+      <w:proofErr w:type="gramStart"/>
       <w:r>
         <w:rPr>
           <w:rFonts w:asciiTheme="minorHAnsi" w:hAnsiTheme="minorHAnsi"/>
@@ -1792,6 +1928,7 @@
         </w:rPr>
         <w:tab/>
       </w:r>
+      <w:proofErr w:type="gramEnd"/>
       <w:r>
         <w:rPr>
           <w:rFonts w:asciiTheme="minorHAnsi" w:hAnsiTheme="minorHAnsi"/>
@@ -1872,6 +2009,7 @@
         </w:rPr>
         <w:t xml:space="preserve"> 1</w:t>
       </w:r>
+      <w:proofErr w:type="gramStart"/>
       <w:r>
         <w:rPr>
           <w:rFonts w:asciiTheme="minorHAnsi" w:hAnsiTheme="minorHAnsi"/>
@@ -1884,6 +2022,7 @@
         </w:rPr>
         <w:t xml:space="preserve">  1</w:t>
       </w:r>
+      <w:proofErr w:type="gramEnd"/>
       <w:r>
         <w:rPr>
           <w:rFonts w:asciiTheme="minorHAnsi" w:hAnsiTheme="minorHAnsi"/>
@@ -1992,6 +2131,74 @@
         <w:rPr>
           <w:rFonts w:asciiTheme="minorHAnsi" w:hAnsiTheme="minorHAnsi"/>
         </w:rPr>
+        <w:t xml:space="preserve"> </w:t>
+      </w:r>
+      <w:proofErr w:type="gramStart"/>
+      <w:r>
+        <w:rPr>
+          <w:rFonts w:asciiTheme="minorHAnsi" w:hAnsiTheme="minorHAnsi"/>
+        </w:rPr>
+        <w:t xml:space="preserve">3  </w:t>
+      </w:r>
+      <w:r>
+        <w:rPr>
+          <w:rFonts w:asciiTheme="minorHAnsi" w:hAnsiTheme="minorHAnsi"/>
+        </w:rPr>
+        <w:tab/>
+      </w:r>
+      <w:proofErr w:type="gramEnd"/>
+      <w:r>
+        <w:rPr>
+          <w:rFonts w:asciiTheme="minorHAnsi" w:hAnsiTheme="minorHAnsi"/>
+        </w:rPr>
+        <w:t xml:space="preserve">1 </w:t>
+      </w:r>
+      <w:r>
+        <w:rPr>
+          <w:rFonts w:asciiTheme="minorHAnsi" w:hAnsiTheme="minorHAnsi"/>
+        </w:rPr>
+        <w:tab/>
+      </w:r>
+      <w:r>
+        <w:rPr>
+          <w:rFonts w:asciiTheme="minorHAnsi" w:hAnsiTheme="minorHAnsi"/>
+        </w:rPr>
+        <w:t xml:space="preserve"> 2 </w:t>
+      </w:r>
+      <w:r>
+        <w:rPr>
+          <w:rFonts w:asciiTheme="minorHAnsi" w:hAnsiTheme="minorHAnsi"/>
+        </w:rPr>
+        <w:tab/>
+      </w:r>
+      <w:r>
+        <w:rPr>
+          <w:rFonts w:asciiTheme="minorHAnsi" w:hAnsiTheme="minorHAnsi"/>
+        </w:rPr>
+        <w:t xml:space="preserve"> 2 </w:t>
+      </w:r>
+      <w:r>
+        <w:rPr>
+          <w:rFonts w:asciiTheme="minorHAnsi" w:hAnsiTheme="minorHAnsi"/>
+        </w:rPr>
+        <w:tab/>
+      </w:r>
+      <w:r>
+        <w:rPr>
+          <w:rFonts w:asciiTheme="minorHAnsi" w:hAnsiTheme="minorHAnsi"/>
+        </w:rPr>
+        <w:t xml:space="preserve"> 6 </w:t>
+      </w:r>
+      <w:r>
+        <w:rPr>
+          <w:rFonts w:asciiTheme="minorHAnsi" w:hAnsiTheme="minorHAnsi"/>
+        </w:rPr>
+        <w:tab/>
+      </w:r>
+      <w:r>
+        <w:rPr>
+          <w:rFonts w:asciiTheme="minorHAnsi" w:hAnsiTheme="minorHAnsi"/>
+        </w:rPr>
         <w:t xml:space="preserve"> 3  </w:t>
       </w:r>
       <w:r>
@@ -2016,43 +2223,131 @@
         <w:rPr>
           <w:rFonts w:asciiTheme="minorHAnsi" w:hAnsiTheme="minorHAnsi"/>
         </w:rPr>
-        <w:t xml:space="preserve"> 2 </w:t>
-      </w:r>
-      <w:r>
-        <w:rPr>
-          <w:rFonts w:asciiTheme="minorHAnsi" w:hAnsiTheme="minorHAnsi"/>
-        </w:rPr>
-        <w:tab/>
-      </w:r>
-      <w:r>
-        <w:rPr>
-          <w:rFonts w:asciiTheme="minorHAnsi" w:hAnsiTheme="minorHAnsi"/>
-        </w:rPr>
-        <w:t xml:space="preserve"> 2 </w:t>
-      </w:r>
-      <w:r>
-        <w:rPr>
-          <w:rFonts w:asciiTheme="minorHAnsi" w:hAnsiTheme="minorHAnsi"/>
-        </w:rPr>
-        <w:tab/>
-      </w:r>
-      <w:r>
-        <w:rPr>
-          <w:rFonts w:asciiTheme="minorHAnsi" w:hAnsiTheme="minorHAnsi"/>
-        </w:rPr>
-        <w:t xml:space="preserve"> 6 </w:t>
-      </w:r>
-      <w:r>
-        <w:rPr>
-          <w:rFonts w:asciiTheme="minorHAnsi" w:hAnsiTheme="minorHAnsi"/>
-        </w:rPr>
-        <w:tab/>
-      </w:r>
-      <w:r>
-        <w:rPr>
-          <w:rFonts w:asciiTheme="minorHAnsi" w:hAnsiTheme="minorHAnsi"/>
-        </w:rPr>
-        <w:t xml:space="preserve"> 3  </w:t>
+        <w:t xml:space="preserve">34  </w:t>
+      </w:r>
+      <w:r>
+        <w:rPr>
+          <w:rFonts w:asciiTheme="minorHAnsi" w:hAnsiTheme="minorHAnsi"/>
+        </w:rPr>
+        <w:tab/>
+      </w:r>
+      <w:r>
+        <w:rPr>
+          <w:rFonts w:asciiTheme="minorHAnsi" w:hAnsiTheme="minorHAnsi"/>
+        </w:rPr>
+        <w:t xml:space="preserve">1  </w:t>
+      </w:r>
+      <w:r>
+        <w:rPr>
+          <w:rFonts w:asciiTheme="minorHAnsi" w:hAnsiTheme="minorHAnsi"/>
+        </w:rPr>
+        <w:tab/>
+      </w:r>
+      <w:r>
+        <w:rPr>
+          <w:rFonts w:asciiTheme="minorHAnsi" w:hAnsiTheme="minorHAnsi"/>
+        </w:rPr>
+        <w:t xml:space="preserve">5  </w:t>
+      </w:r>
+      <w:r>
+        <w:rPr>
+          <w:rFonts w:asciiTheme="minorHAnsi" w:hAnsiTheme="minorHAnsi"/>
+        </w:rPr>
+        <w:tab/>
+      </w:r>
+      <w:r>
+        <w:rPr>
+          <w:rFonts w:asciiTheme="minorHAnsi" w:hAnsiTheme="minorHAnsi"/>
+        </w:rPr>
+        <w:t>3</w:t>
+      </w:r>
+    </w:p>
+    <w:p>
+      <w:pPr>
+        <w:jc w:val="center"/>
+        <w:rPr>
+          <w:rFonts w:asciiTheme="minorHAnsi" w:hAnsiTheme="minorHAnsi"/>
+        </w:rPr>
+      </w:pPr>
+      <w:r>
+        <w:rPr>
+          <w:rFonts w:asciiTheme="minorHAnsi" w:hAnsiTheme="minorHAnsi"/>
+        </w:rPr>
+        <w:t xml:space="preserve"> 1 </w:t>
+      </w:r>
+      <w:r>
+        <w:rPr>
+          <w:rFonts w:asciiTheme="minorHAnsi" w:hAnsiTheme="minorHAnsi"/>
+        </w:rPr>
+        <w:tab/>
+      </w:r>
+      <w:r>
+        <w:rPr>
+          <w:rFonts w:asciiTheme="minorHAnsi" w:hAnsiTheme="minorHAnsi"/>
+        </w:rPr>
+        <w:t xml:space="preserve"> 0</w:t>
+      </w:r>
+      <w:proofErr w:type="gramStart"/>
+      <w:r>
+        <w:rPr>
+          <w:rFonts w:asciiTheme="minorHAnsi" w:hAnsiTheme="minorHAnsi"/>
+        </w:rPr>
+        <w:tab/>
+      </w:r>
+      <w:r>
+        <w:rPr>
+          <w:rFonts w:asciiTheme="minorHAnsi" w:hAnsiTheme="minorHAnsi"/>
+        </w:rPr>
+        <w:t xml:space="preserve">  0</w:t>
+      </w:r>
+      <w:proofErr w:type="gramEnd"/>
+      <w:r>
+        <w:rPr>
+          <w:rFonts w:asciiTheme="minorHAnsi" w:hAnsiTheme="minorHAnsi"/>
+        </w:rPr>
+        <w:tab/>
+      </w:r>
+      <w:r>
+        <w:rPr>
+          <w:rFonts w:asciiTheme="minorHAnsi" w:hAnsiTheme="minorHAnsi"/>
+        </w:rPr>
+        <w:t xml:space="preserve"> 14</w:t>
+      </w:r>
+      <w:r>
+        <w:rPr>
+          <w:rFonts w:asciiTheme="minorHAnsi" w:hAnsiTheme="minorHAnsi"/>
+        </w:rPr>
+        <w:tab/>
+      </w:r>
+      <w:r>
+        <w:rPr>
+          <w:rFonts w:asciiTheme="minorHAnsi" w:hAnsiTheme="minorHAnsi"/>
+        </w:rPr>
+        <w:t xml:space="preserve">  0</w:t>
+      </w:r>
+      <w:r>
+        <w:rPr>
+          <w:rFonts w:asciiTheme="minorHAnsi" w:hAnsiTheme="minorHAnsi"/>
+        </w:rPr>
+        <w:tab/>
+      </w:r>
+      <w:r>
+        <w:rPr>
+          <w:rFonts w:asciiTheme="minorHAnsi" w:hAnsiTheme="minorHAnsi"/>
+        </w:rPr>
+        <w:t xml:space="preserve">  1 </w:t>
+      </w:r>
+      <w:r>
+        <w:rPr>
+          <w:rFonts w:asciiTheme="minorHAnsi" w:hAnsiTheme="minorHAnsi"/>
+        </w:rPr>
+        <w:tab/>
+      </w:r>
+      <w:r>
+        <w:rPr>
+          <w:rFonts w:asciiTheme="minorHAnsi" w:hAnsiTheme="minorHAnsi"/>
+        </w:rPr>
+        <w:t xml:space="preserve"> 0  </w:t>
       </w:r>
       <w:r>
         <w:rPr>
@@ -2076,43 +2371,31 @@
         <w:rPr>
           <w:rFonts w:asciiTheme="minorHAnsi" w:hAnsiTheme="minorHAnsi"/>
         </w:rPr>
-        <w:t xml:space="preserve">34  </w:t>
-      </w:r>
-      <w:r>
-        <w:rPr>
-          <w:rFonts w:asciiTheme="minorHAnsi" w:hAnsiTheme="minorHAnsi"/>
-        </w:rPr>
-        <w:tab/>
-      </w:r>
-      <w:r>
-        <w:rPr>
-          <w:rFonts w:asciiTheme="minorHAnsi" w:hAnsiTheme="minorHAnsi"/>
-        </w:rPr>
-        <w:t xml:space="preserve">1  </w:t>
-      </w:r>
-      <w:r>
-        <w:rPr>
-          <w:rFonts w:asciiTheme="minorHAnsi" w:hAnsiTheme="minorHAnsi"/>
-        </w:rPr>
-        <w:tab/>
-      </w:r>
-      <w:r>
-        <w:rPr>
-          <w:rFonts w:asciiTheme="minorHAnsi" w:hAnsiTheme="minorHAnsi"/>
-        </w:rPr>
-        <w:t xml:space="preserve">5  </w:t>
-      </w:r>
-      <w:r>
-        <w:rPr>
-          <w:rFonts w:asciiTheme="minorHAnsi" w:hAnsiTheme="minorHAnsi"/>
-        </w:rPr>
-        <w:tab/>
-      </w:r>
-      <w:r>
-        <w:rPr>
-          <w:rFonts w:asciiTheme="minorHAnsi" w:hAnsiTheme="minorHAnsi"/>
-        </w:rPr>
-        <w:t>3</w:t>
+        <w:t xml:space="preserve">47  </w:t>
+      </w:r>
+      <w:r>
+        <w:rPr>
+          <w:rFonts w:asciiTheme="minorHAnsi" w:hAnsiTheme="minorHAnsi"/>
+        </w:rPr>
+        <w:tab/>
+      </w:r>
+      <w:r>
+        <w:rPr>
+          <w:rFonts w:asciiTheme="minorHAnsi" w:hAnsiTheme="minorHAnsi"/>
+        </w:rPr>
+        <w:t xml:space="preserve">0  </w:t>
+      </w:r>
+      <w:r>
+        <w:rPr>
+          <w:rFonts w:asciiTheme="minorHAnsi" w:hAnsiTheme="minorHAnsi"/>
+        </w:rPr>
+        <w:tab/>
+      </w:r>
+      <w:r>
+        <w:rPr>
+          <w:rFonts w:asciiTheme="minorHAnsi" w:hAnsiTheme="minorHAnsi"/>
+        </w:rPr>
+        <w:t>0</w:t>
       </w:r>
     </w:p>
     <w:p>
@@ -2126,19 +2409,195 @@
         <w:rPr>
           <w:rFonts w:asciiTheme="minorHAnsi" w:hAnsiTheme="minorHAnsi"/>
         </w:rPr>
-        <w:t xml:space="preserve"> 1 </w:t>
-      </w:r>
-      <w:r>
-        <w:rPr>
-          <w:rFonts w:asciiTheme="minorHAnsi" w:hAnsiTheme="minorHAnsi"/>
-        </w:rPr>
-        <w:tab/>
-      </w:r>
-      <w:r>
-        <w:rPr>
-          <w:rFonts w:asciiTheme="minorHAnsi" w:hAnsiTheme="minorHAnsi"/>
-        </w:rPr>
-        <w:t xml:space="preserve"> 0</w:t>
+        <w:t xml:space="preserve"> </w:t>
+      </w:r>
+      <w:proofErr w:type="gramStart"/>
+      <w:r>
+        <w:rPr>
+          <w:rFonts w:asciiTheme="minorHAnsi" w:hAnsiTheme="minorHAnsi"/>
+        </w:rPr>
+        <w:t xml:space="preserve">2  </w:t>
+      </w:r>
+      <w:r>
+        <w:rPr>
+          <w:rFonts w:asciiTheme="minorHAnsi" w:hAnsiTheme="minorHAnsi"/>
+        </w:rPr>
+        <w:tab/>
+      </w:r>
+      <w:proofErr w:type="gramEnd"/>
+      <w:r>
+        <w:rPr>
+          <w:rFonts w:asciiTheme="minorHAnsi" w:hAnsiTheme="minorHAnsi"/>
+        </w:rPr>
+        <w:t xml:space="preserve">3 </w:t>
+      </w:r>
+      <w:r>
+        <w:rPr>
+          <w:rFonts w:asciiTheme="minorHAnsi" w:hAnsiTheme="minorHAnsi"/>
+        </w:rPr>
+        <w:tab/>
+      </w:r>
+      <w:r>
+        <w:rPr>
+          <w:rFonts w:asciiTheme="minorHAnsi" w:hAnsiTheme="minorHAnsi"/>
+        </w:rPr>
+        <w:t xml:space="preserve"> 0 </w:t>
+      </w:r>
+      <w:r>
+        <w:rPr>
+          <w:rFonts w:asciiTheme="minorHAnsi" w:hAnsiTheme="minorHAnsi"/>
+        </w:rPr>
+        <w:tab/>
+      </w:r>
+      <w:r>
+        <w:rPr>
+          <w:rFonts w:asciiTheme="minorHAnsi" w:hAnsiTheme="minorHAnsi"/>
+        </w:rPr>
+        <w:t xml:space="preserve"> 2</w:t>
+      </w:r>
+      <w:r>
+        <w:rPr>
+          <w:rFonts w:asciiTheme="minorHAnsi" w:hAnsiTheme="minorHAnsi"/>
+        </w:rPr>
+        <w:tab/>
+      </w:r>
+      <w:r>
+        <w:rPr>
+          <w:rFonts w:asciiTheme="minorHAnsi" w:hAnsiTheme="minorHAnsi"/>
+        </w:rPr>
+        <w:t xml:space="preserve">  1</w:t>
+      </w:r>
+      <w:r>
+        <w:rPr>
+          <w:rFonts w:asciiTheme="minorHAnsi" w:hAnsiTheme="minorHAnsi"/>
+        </w:rPr>
+        <w:tab/>
+      </w:r>
+      <w:r>
+        <w:rPr>
+          <w:rFonts w:asciiTheme="minorHAnsi" w:hAnsiTheme="minorHAnsi"/>
+        </w:rPr>
+        <w:t xml:space="preserve">  2 </w:t>
+      </w:r>
+      <w:r>
+        <w:rPr>
+          <w:rFonts w:asciiTheme="minorHAnsi" w:hAnsiTheme="minorHAnsi"/>
+        </w:rPr>
+        <w:tab/>
+      </w:r>
+      <w:r>
+        <w:rPr>
+          <w:rFonts w:asciiTheme="minorHAnsi" w:hAnsiTheme="minorHAnsi"/>
+        </w:rPr>
+        <w:t xml:space="preserve"> 6  </w:t>
+      </w:r>
+      <w:r>
+        <w:rPr>
+          <w:rFonts w:asciiTheme="minorHAnsi" w:hAnsiTheme="minorHAnsi"/>
+        </w:rPr>
+        <w:tab/>
+      </w:r>
+      <w:r>
+        <w:rPr>
+          <w:rFonts w:asciiTheme="minorHAnsi" w:hAnsiTheme="minorHAnsi"/>
+        </w:rPr>
+        <w:t xml:space="preserve">0  </w:t>
+      </w:r>
+      <w:r>
+        <w:rPr>
+          <w:rFonts w:asciiTheme="minorHAnsi" w:hAnsiTheme="minorHAnsi"/>
+        </w:rPr>
+        <w:tab/>
+      </w:r>
+      <w:r>
+        <w:rPr>
+          <w:rFonts w:asciiTheme="minorHAnsi" w:hAnsiTheme="minorHAnsi"/>
+        </w:rPr>
+        <w:t xml:space="preserve">1 </w:t>
+      </w:r>
+      <w:r>
+        <w:rPr>
+          <w:rFonts w:asciiTheme="minorHAnsi" w:hAnsiTheme="minorHAnsi"/>
+        </w:rPr>
+        <w:tab/>
+      </w:r>
+      <w:r>
+        <w:rPr>
+          <w:rFonts w:asciiTheme="minorHAnsi" w:hAnsiTheme="minorHAnsi"/>
+        </w:rPr>
+        <w:t xml:space="preserve">36  </w:t>
+      </w:r>
+      <w:r>
+        <w:rPr>
+          <w:rFonts w:asciiTheme="minorHAnsi" w:hAnsiTheme="minorHAnsi"/>
+        </w:rPr>
+        <w:tab/>
+      </w:r>
+      <w:r>
+        <w:rPr>
+          <w:rFonts w:asciiTheme="minorHAnsi" w:hAnsiTheme="minorHAnsi"/>
+        </w:rPr>
+        <w:t>2</w:t>
+      </w:r>
+    </w:p>
+    <w:p>
+      <w:pPr>
+        <w:jc w:val="center"/>
+        <w:rPr>
+          <w:rFonts w:asciiTheme="minorHAnsi" w:hAnsiTheme="minorHAnsi"/>
+          <w:sz w:val="20"/>
+          <w:szCs w:val="20"/>
+        </w:rPr>
+      </w:pPr>
+      <w:r>
+        <w:rPr>
+          <w:rFonts w:asciiTheme="minorHAnsi" w:hAnsiTheme="minorHAnsi"/>
+        </w:rPr>
+        <w:t xml:space="preserve"> </w:t>
+      </w:r>
+      <w:proofErr w:type="gramStart"/>
+      <w:r>
+        <w:rPr>
+          <w:rFonts w:asciiTheme="minorHAnsi" w:hAnsiTheme="minorHAnsi"/>
+        </w:rPr>
+        <w:t xml:space="preserve">2  </w:t>
+      </w:r>
+      <w:r>
+        <w:rPr>
+          <w:rFonts w:asciiTheme="minorHAnsi" w:hAnsiTheme="minorHAnsi"/>
+        </w:rPr>
+        <w:tab/>
+      </w:r>
+      <w:proofErr w:type="gramEnd"/>
+      <w:r>
+        <w:rPr>
+          <w:rFonts w:asciiTheme="minorHAnsi" w:hAnsiTheme="minorHAnsi"/>
+        </w:rPr>
+        <w:t xml:space="preserve">0 </w:t>
+      </w:r>
+      <w:r>
+        <w:rPr>
+          <w:rFonts w:asciiTheme="minorHAnsi" w:hAnsiTheme="minorHAnsi"/>
+        </w:rPr>
+        <w:tab/>
+      </w:r>
+      <w:r>
+        <w:rPr>
+          <w:rFonts w:asciiTheme="minorHAnsi" w:hAnsiTheme="minorHAnsi"/>
+        </w:rPr>
+        <w:t xml:space="preserve"> 1</w:t>
+      </w:r>
+      <w:r>
+        <w:rPr>
+          <w:rFonts w:asciiTheme="minorHAnsi" w:hAnsiTheme="minorHAnsi"/>
+        </w:rPr>
+        <w:tab/>
+      </w:r>
+      <w:r>
+        <w:rPr>
+          <w:rFonts w:asciiTheme="minorHAnsi" w:hAnsiTheme="minorHAnsi"/>
+        </w:rPr>
+        <w:t xml:space="preserve">  1</w:t>
       </w:r>
       <w:r>
         <w:rPr>
@@ -2162,67 +2621,31 @@
         <w:rPr>
           <w:rFonts w:asciiTheme="minorHAnsi" w:hAnsiTheme="minorHAnsi"/>
         </w:rPr>
-        <w:t xml:space="preserve"> 14</w:t>
-      </w:r>
-      <w:r>
-        <w:rPr>
-          <w:rFonts w:asciiTheme="minorHAnsi" w:hAnsiTheme="minorHAnsi"/>
-        </w:rPr>
-        <w:tab/>
-      </w:r>
-      <w:r>
-        <w:rPr>
-          <w:rFonts w:asciiTheme="minorHAnsi" w:hAnsiTheme="minorHAnsi"/>
-        </w:rPr>
-        <w:t xml:space="preserve">  0</w:t>
-      </w:r>
-      <w:r>
-        <w:rPr>
-          <w:rFonts w:asciiTheme="minorHAnsi" w:hAnsiTheme="minorHAnsi"/>
-        </w:rPr>
-        <w:tab/>
-      </w:r>
-      <w:r>
-        <w:rPr>
-          <w:rFonts w:asciiTheme="minorHAnsi" w:hAnsiTheme="minorHAnsi"/>
-        </w:rPr>
-        <w:t xml:space="preserve">  1 </w:t>
-      </w:r>
-      <w:r>
-        <w:rPr>
-          <w:rFonts w:asciiTheme="minorHAnsi" w:hAnsiTheme="minorHAnsi"/>
-        </w:rPr>
-        <w:tab/>
-      </w:r>
-      <w:r>
-        <w:rPr>
-          <w:rFonts w:asciiTheme="minorHAnsi" w:hAnsiTheme="minorHAnsi"/>
-        </w:rPr>
-        <w:t xml:space="preserve"> 0  </w:t>
-      </w:r>
-      <w:r>
-        <w:rPr>
-          <w:rFonts w:asciiTheme="minorHAnsi" w:hAnsiTheme="minorHAnsi"/>
-        </w:rPr>
-        <w:tab/>
-      </w:r>
-      <w:r>
-        <w:rPr>
-          <w:rFonts w:asciiTheme="minorHAnsi" w:hAnsiTheme="minorHAnsi"/>
-        </w:rPr>
-        <w:t xml:space="preserve">1 </w:t>
-      </w:r>
-      <w:r>
-        <w:rPr>
-          <w:rFonts w:asciiTheme="minorHAnsi" w:hAnsiTheme="minorHAnsi"/>
-        </w:rPr>
-        <w:tab/>
-      </w:r>
-      <w:r>
-        <w:rPr>
-          <w:rFonts w:asciiTheme="minorHAnsi" w:hAnsiTheme="minorHAnsi"/>
-        </w:rPr>
-        <w:t xml:space="preserve">47  </w:t>
+        <w:t xml:space="preserve">  6  </w:t>
+      </w:r>
+      <w:r>
+        <w:rPr>
+          <w:rFonts w:asciiTheme="minorHAnsi" w:hAnsiTheme="minorHAnsi"/>
+        </w:rPr>
+        <w:tab/>
+      </w:r>
+      <w:r>
+        <w:rPr>
+          <w:rFonts w:asciiTheme="minorHAnsi" w:hAnsiTheme="minorHAnsi"/>
+        </w:rPr>
+        <w:t xml:space="preserve">4  </w:t>
+      </w:r>
+      <w:r>
+        <w:rPr>
+          <w:rFonts w:asciiTheme="minorHAnsi" w:hAnsiTheme="minorHAnsi"/>
+        </w:rPr>
+        <w:tab/>
+      </w:r>
+      <w:r>
+        <w:rPr>
+          <w:rFonts w:asciiTheme="minorHAnsi" w:hAnsiTheme="minorHAnsi"/>
+        </w:rPr>
+        <w:t xml:space="preserve">2  </w:t>
       </w:r>
       <w:r>
         <w:rPr>
@@ -2246,168 +2669,6 @@
         <w:rPr>
           <w:rFonts w:asciiTheme="minorHAnsi" w:hAnsiTheme="minorHAnsi"/>
         </w:rPr>
-        <w:t>0</w:t>
-      </w:r>
-    </w:p>
-    <w:p>
-      <w:pPr>
-        <w:jc w:val="center"/>
-        <w:rPr>
-          <w:rFonts w:asciiTheme="minorHAnsi" w:hAnsiTheme="minorHAnsi"/>
-        </w:rPr>
-      </w:pPr>
-      <w:r>
-        <w:rPr>
-          <w:rFonts w:asciiTheme="minorHAnsi" w:hAnsiTheme="minorHAnsi"/>
-        </w:rPr>
-        <w:t xml:space="preserve"> 2  </w:t>
-      </w:r>
-      <w:r>
-        <w:rPr>
-          <w:rFonts w:asciiTheme="minorHAnsi" w:hAnsiTheme="minorHAnsi"/>
-        </w:rPr>
-        <w:tab/>
-      </w:r>
-      <w:r>
-        <w:rPr>
-          <w:rFonts w:asciiTheme="minorHAnsi" w:hAnsiTheme="minorHAnsi"/>
-        </w:rPr>
-        <w:t xml:space="preserve">3 </w:t>
-      </w:r>
-      <w:r>
-        <w:rPr>
-          <w:rFonts w:asciiTheme="minorHAnsi" w:hAnsiTheme="minorHAnsi"/>
-        </w:rPr>
-        <w:tab/>
-      </w:r>
-      <w:r>
-        <w:rPr>
-          <w:rFonts w:asciiTheme="minorHAnsi" w:hAnsiTheme="minorHAnsi"/>
-        </w:rPr>
-        <w:t xml:space="preserve"> 0 </w:t>
-      </w:r>
-      <w:r>
-        <w:rPr>
-          <w:rFonts w:asciiTheme="minorHAnsi" w:hAnsiTheme="minorHAnsi"/>
-        </w:rPr>
-        <w:tab/>
-      </w:r>
-      <w:r>
-        <w:rPr>
-          <w:rFonts w:asciiTheme="minorHAnsi" w:hAnsiTheme="minorHAnsi"/>
-        </w:rPr>
-        <w:t xml:space="preserve"> 2</w:t>
-      </w:r>
-      <w:r>
-        <w:rPr>
-          <w:rFonts w:asciiTheme="minorHAnsi" w:hAnsiTheme="minorHAnsi"/>
-        </w:rPr>
-        <w:tab/>
-      </w:r>
-      <w:r>
-        <w:rPr>
-          <w:rFonts w:asciiTheme="minorHAnsi" w:hAnsiTheme="minorHAnsi"/>
-        </w:rPr>
-        <w:t xml:space="preserve">  1</w:t>
-      </w:r>
-      <w:r>
-        <w:rPr>
-          <w:rFonts w:asciiTheme="minorHAnsi" w:hAnsiTheme="minorHAnsi"/>
-        </w:rPr>
-        <w:tab/>
-      </w:r>
-      <w:r>
-        <w:rPr>
-          <w:rFonts w:asciiTheme="minorHAnsi" w:hAnsiTheme="minorHAnsi"/>
-        </w:rPr>
-        <w:t xml:space="preserve">  2 </w:t>
-      </w:r>
-      <w:r>
-        <w:rPr>
-          <w:rFonts w:asciiTheme="minorHAnsi" w:hAnsiTheme="minorHAnsi"/>
-        </w:rPr>
-        <w:tab/>
-      </w:r>
-      <w:r>
-        <w:rPr>
-          <w:rFonts w:asciiTheme="minorHAnsi" w:hAnsiTheme="minorHAnsi"/>
-        </w:rPr>
-        <w:t xml:space="preserve"> 6  </w:t>
-      </w:r>
-      <w:r>
-        <w:rPr>
-          <w:rFonts w:asciiTheme="minorHAnsi" w:hAnsiTheme="minorHAnsi"/>
-        </w:rPr>
-        <w:tab/>
-      </w:r>
-      <w:r>
-        <w:rPr>
-          <w:rFonts w:asciiTheme="minorHAnsi" w:hAnsiTheme="minorHAnsi"/>
-        </w:rPr>
-        <w:t xml:space="preserve">0  </w:t>
-      </w:r>
-      <w:r>
-        <w:rPr>
-          <w:rFonts w:asciiTheme="minorHAnsi" w:hAnsiTheme="minorHAnsi"/>
-        </w:rPr>
-        <w:tab/>
-      </w:r>
-      <w:r>
-        <w:rPr>
-          <w:rFonts w:asciiTheme="minorHAnsi" w:hAnsiTheme="minorHAnsi"/>
-        </w:rPr>
-        <w:t xml:space="preserve">1 </w:t>
-      </w:r>
-      <w:r>
-        <w:rPr>
-          <w:rFonts w:asciiTheme="minorHAnsi" w:hAnsiTheme="minorHAnsi"/>
-        </w:rPr>
-        <w:tab/>
-      </w:r>
-      <w:r>
-        <w:rPr>
-          <w:rFonts w:asciiTheme="minorHAnsi" w:hAnsiTheme="minorHAnsi"/>
-        </w:rPr>
-        <w:t xml:space="preserve">36  </w:t>
-      </w:r>
-      <w:r>
-        <w:rPr>
-          <w:rFonts w:asciiTheme="minorHAnsi" w:hAnsiTheme="minorHAnsi"/>
-        </w:rPr>
-        <w:tab/>
-      </w:r>
-      <w:r>
-        <w:rPr>
-          <w:rFonts w:asciiTheme="minorHAnsi" w:hAnsiTheme="minorHAnsi"/>
-        </w:rPr>
-        <w:t>2</w:t>
-      </w:r>
-    </w:p>
-    <w:p>
-      <w:pPr>
-        <w:jc w:val="center"/>
-        <w:rPr>
-          <w:rFonts w:asciiTheme="minorHAnsi" w:hAnsiTheme="minorHAnsi"/>
-          <w:sz w:val="20"/>
-          <w:szCs w:val="20"/>
-        </w:rPr>
-      </w:pPr>
-      <w:r>
-        <w:rPr>
-          <w:rFonts w:asciiTheme="minorHAnsi" w:hAnsiTheme="minorHAnsi"/>
-        </w:rPr>
-        <w:t xml:space="preserve"> 2  </w:t>
-      </w:r>
-      <w:r>
-        <w:rPr>
-          <w:rFonts w:asciiTheme="minorHAnsi" w:hAnsiTheme="minorHAnsi"/>
-        </w:rPr>
-        <w:tab/>
-      </w:r>
-      <w:r>
-        <w:rPr>
-          <w:rFonts w:asciiTheme="minorHAnsi" w:hAnsiTheme="minorHAnsi"/>
-        </w:rPr>
         <w:t xml:space="preserve">0 </w:t>
       </w:r>
       <w:r>
@@ -2420,104 +2681,6 @@
         <w:rPr>
           <w:rFonts w:asciiTheme="minorHAnsi" w:hAnsiTheme="minorHAnsi"/>
         </w:rPr>
-        <w:t xml:space="preserve"> 1</w:t>
-      </w:r>
-      <w:r>
-        <w:rPr>
-          <w:rFonts w:asciiTheme="minorHAnsi" w:hAnsiTheme="minorHAnsi"/>
-        </w:rPr>
-        <w:tab/>
-      </w:r>
-      <w:r>
-        <w:rPr>
-          <w:rFonts w:asciiTheme="minorHAnsi" w:hAnsiTheme="minorHAnsi"/>
-        </w:rPr>
-        <w:t xml:space="preserve">  1</w:t>
-      </w:r>
-      <w:r>
-        <w:rPr>
-          <w:rFonts w:asciiTheme="minorHAnsi" w:hAnsiTheme="minorHAnsi"/>
-        </w:rPr>
-        <w:tab/>
-      </w:r>
-      <w:r>
-        <w:rPr>
-          <w:rFonts w:asciiTheme="minorHAnsi" w:hAnsiTheme="minorHAnsi"/>
-        </w:rPr>
-        <w:t xml:space="preserve">  0</w:t>
-      </w:r>
-      <w:r>
-        <w:rPr>
-          <w:rFonts w:asciiTheme="minorHAnsi" w:hAnsiTheme="minorHAnsi"/>
-        </w:rPr>
-        <w:tab/>
-      </w:r>
-      <w:bookmarkStart w:id="0" w:name="_GoBack"/>
-      <w:bookmarkEnd w:id="0"/>
-      <w:r>
-        <w:rPr>
-          <w:rFonts w:asciiTheme="minorHAnsi" w:hAnsiTheme="minorHAnsi"/>
-        </w:rPr>
-        <w:t xml:space="preserve">  6  </w:t>
-      </w:r>
-      <w:r>
-        <w:rPr>
-          <w:rFonts w:asciiTheme="minorHAnsi" w:hAnsiTheme="minorHAnsi"/>
-        </w:rPr>
-        <w:tab/>
-      </w:r>
-      <w:r>
-        <w:rPr>
-          <w:rFonts w:asciiTheme="minorHAnsi" w:hAnsiTheme="minorHAnsi"/>
-        </w:rPr>
-        <w:t xml:space="preserve">4  </w:t>
-      </w:r>
-      <w:r>
-        <w:rPr>
-          <w:rFonts w:asciiTheme="minorHAnsi" w:hAnsiTheme="minorHAnsi"/>
-        </w:rPr>
-        <w:tab/>
-      </w:r>
-      <w:r>
-        <w:rPr>
-          <w:rFonts w:asciiTheme="minorHAnsi" w:hAnsiTheme="minorHAnsi"/>
-        </w:rPr>
-        <w:t xml:space="preserve">2  </w:t>
-      </w:r>
-      <w:r>
-        <w:rPr>
-          <w:rFonts w:asciiTheme="minorHAnsi" w:hAnsiTheme="minorHAnsi"/>
-        </w:rPr>
-        <w:tab/>
-      </w:r>
-      <w:r>
-        <w:rPr>
-          <w:rFonts w:asciiTheme="minorHAnsi" w:hAnsiTheme="minorHAnsi"/>
-        </w:rPr>
-        <w:t xml:space="preserve">0  </w:t>
-      </w:r>
-      <w:r>
-        <w:rPr>
-          <w:rFonts w:asciiTheme="minorHAnsi" w:hAnsiTheme="minorHAnsi"/>
-        </w:rPr>
-        <w:tab/>
-      </w:r>
-      <w:r>
-        <w:rPr>
-          <w:rFonts w:asciiTheme="minorHAnsi" w:hAnsiTheme="minorHAnsi"/>
-        </w:rPr>
-        <w:t xml:space="preserve">0 </w:t>
-      </w:r>
-      <w:r>
-        <w:rPr>
-          <w:rFonts w:asciiTheme="minorHAnsi" w:hAnsiTheme="minorHAnsi"/>
-        </w:rPr>
-        <w:tab/>
-      </w:r>
-      <w:r>
-        <w:rPr>
-          <w:rFonts w:asciiTheme="minorHAnsi" w:hAnsiTheme="minorHAnsi"/>
-        </w:rPr>
         <w:t>49</w:t>
       </w:r>
     </w:p>
@@ -2553,7 +2716,1051 @@
           <w:sz w:val="20"/>
           <w:szCs w:val="20"/>
         </w:rPr>
-        <w:t xml:space="preserve"> please see (test weight.tsv for full table)</w:t>
+        <w:t xml:space="preserve"> please see </w:t>
+      </w:r>
+      <w:proofErr w:type="gramStart"/>
+      <w:r>
+        <w:rPr>
+          <w:rFonts w:asciiTheme="minorHAnsi" w:hAnsiTheme="minorHAnsi"/>
+          <w:sz w:val="20"/>
+          <w:szCs w:val="20"/>
+        </w:rPr>
+        <w:t>(</w:t>
+      </w:r>
+      <w:r>
+        <w:rPr>
+          <w:rFonts w:asciiTheme="minorHAnsi" w:hAnsiTheme="minorHAnsi"/>
+          <w:sz w:val="20"/>
+          <w:szCs w:val="20"/>
+        </w:rPr>
+        <w:t xml:space="preserve"> format</w:t>
+      </w:r>
+      <w:proofErr w:type="gramEnd"/>
+      <w:r>
+        <w:rPr>
+          <w:rFonts w:asciiTheme="minorHAnsi" w:hAnsiTheme="minorHAnsi"/>
+          <w:sz w:val="20"/>
+          <w:szCs w:val="20"/>
+        </w:rPr>
+        <w:t xml:space="preserve"> is language, max, min</w:t>
+      </w:r>
+      <w:r>
+        <w:rPr>
+          <w:rFonts w:asciiTheme="minorHAnsi" w:hAnsiTheme="minorHAnsi"/>
+          <w:sz w:val="20"/>
+          <w:szCs w:val="20"/>
+        </w:rPr>
+        <w:t>)</w:t>
+      </w:r>
+    </w:p>
+    <w:p>
+      <w:pPr>
+        <w:outlineLvl w:val="0"/>
+        <w:rPr>
+          <w:rFonts w:asciiTheme="minorHAnsi" w:hAnsiTheme="minorHAnsi"/>
+          <w:sz w:val="18"/>
+          <w:szCs w:val="18"/>
+        </w:rPr>
+      </w:pPr>
+      <w:r>
+        <w:rPr>
+          <w:rFonts w:asciiTheme="minorHAnsi" w:hAnsiTheme="minorHAnsi"/>
+          <w:sz w:val="18"/>
+          <w:szCs w:val="18"/>
+        </w:rPr>
+        <w:t>ARA</w:t>
+      </w:r>
+    </w:p>
+    <w:p>
+      <w:pPr>
+        <w:outlineLvl w:val="0"/>
+        <w:rPr>
+          <w:rFonts w:asciiTheme="minorHAnsi" w:hAnsiTheme="minorHAnsi"/>
+          <w:sz w:val="18"/>
+          <w:szCs w:val="18"/>
+        </w:rPr>
+      </w:pPr>
+      <w:r>
+        <w:rPr>
+          <w:rFonts w:asciiTheme="minorHAnsi" w:hAnsiTheme="minorHAnsi"/>
+          <w:sz w:val="18"/>
+          <w:szCs w:val="18"/>
+        </w:rPr>
+        <w:t>[('ALOT OF', 27), ('EVERY THING', 18), ('AND A', 18), ('MANY REASON', 16), ('</w:t>
+      </w:r>
+      <w:proofErr w:type="gramStart"/>
+      <w:r>
+        <w:rPr>
+          <w:rFonts w:asciiTheme="minorHAnsi" w:hAnsiTheme="minorHAnsi"/>
+          <w:sz w:val="18"/>
+          <w:szCs w:val="18"/>
+        </w:rPr>
+        <w:t>REASON .</w:t>
+      </w:r>
+      <w:proofErr w:type="gramEnd"/>
+      <w:r>
+        <w:rPr>
+          <w:rFonts w:asciiTheme="minorHAnsi" w:hAnsiTheme="minorHAnsi"/>
+          <w:sz w:val="18"/>
+          <w:szCs w:val="18"/>
+        </w:rPr>
+        <w:t>', 16), (', AND', 16), ('TO HELP', 14), ('ANY THING', 14), ('IN ADDITION', 14), ('OF THAT', 14)]</w:t>
+      </w:r>
+    </w:p>
+    <w:p>
+      <w:pPr>
+        <w:outlineLvl w:val="0"/>
+        <w:rPr>
+          <w:rFonts w:asciiTheme="minorHAnsi" w:hAnsiTheme="minorHAnsi"/>
+          <w:sz w:val="18"/>
+          <w:szCs w:val="18"/>
+        </w:rPr>
+      </w:pPr>
+      <w:r>
+        <w:rPr>
+          <w:rFonts w:asciiTheme="minorHAnsi" w:hAnsiTheme="minorHAnsi"/>
+          <w:sz w:val="18"/>
+          <w:szCs w:val="18"/>
+        </w:rPr>
+        <w:lastRenderedPageBreak/>
+        <w:t>[('. IF', -18), ('. BUT', -17), ('PEOPLE DO', -15), ('THAT PEOPLE', -14), ('HA BEEN', -14), ('TO ENJOY', -13), ('OF THEM', -12), ('ABLE TO', -12), ('ARE THE', -12), ('THE STATEMENT', -12)]</w:t>
+      </w:r>
+    </w:p>
+    <w:p>
+      <w:pPr>
+        <w:outlineLvl w:val="0"/>
+        <w:rPr>
+          <w:rFonts w:asciiTheme="minorHAnsi" w:hAnsiTheme="minorHAnsi"/>
+          <w:sz w:val="18"/>
+          <w:szCs w:val="18"/>
+        </w:rPr>
+      </w:pPr>
+      <w:r>
+        <w:rPr>
+          <w:rFonts w:asciiTheme="minorHAnsi" w:hAnsiTheme="minorHAnsi"/>
+          <w:sz w:val="18"/>
+          <w:szCs w:val="18"/>
+        </w:rPr>
+        <w:t>DEU</w:t>
+      </w:r>
+    </w:p>
+    <w:p>
+      <w:pPr>
+        <w:outlineLvl w:val="0"/>
+        <w:rPr>
+          <w:rFonts w:asciiTheme="minorHAnsi" w:hAnsiTheme="minorHAnsi"/>
+          <w:sz w:val="18"/>
+          <w:szCs w:val="18"/>
+        </w:rPr>
+      </w:pPr>
+      <w:r>
+        <w:rPr>
+          <w:rFonts w:asciiTheme="minorHAnsi" w:hAnsiTheme="minorHAnsi"/>
+          <w:sz w:val="18"/>
+          <w:szCs w:val="18"/>
+        </w:rPr>
+        <w:t>[(', THAT', 23), ('. BUT', 18), ('AND THEREFORE', 15), ('I WOULD', 14), ('THE STATEMENT', 14), (', BECAUSE', 14), ('</w:t>
+      </w:r>
+      <w:proofErr w:type="gramStart"/>
+      <w:r>
+        <w:rPr>
+          <w:rFonts w:asciiTheme="minorHAnsi" w:hAnsiTheme="minorHAnsi"/>
+          <w:sz w:val="18"/>
+          <w:szCs w:val="18"/>
+        </w:rPr>
+        <w:t>MONEY .</w:t>
+      </w:r>
+      <w:proofErr w:type="gramEnd"/>
+      <w:r>
+        <w:rPr>
+          <w:rFonts w:asciiTheme="minorHAnsi" w:hAnsiTheme="minorHAnsi"/>
+          <w:sz w:val="18"/>
+          <w:szCs w:val="18"/>
+        </w:rPr>
+        <w:t>', 14), ('ONE HAND', 13), ('. FURTHERMORE', 13), ('HA TO', 13)]</w:t>
+      </w:r>
+    </w:p>
+    <w:p>
+      <w:pPr>
+        <w:outlineLvl w:val="0"/>
+        <w:rPr>
+          <w:rFonts w:asciiTheme="minorHAnsi" w:hAnsiTheme="minorHAnsi"/>
+          <w:sz w:val="18"/>
+          <w:szCs w:val="18"/>
+        </w:rPr>
+      </w:pPr>
+      <w:r>
+        <w:rPr>
+          <w:rFonts w:asciiTheme="minorHAnsi" w:hAnsiTheme="minorHAnsi"/>
+          <w:sz w:val="18"/>
+          <w:szCs w:val="18"/>
+        </w:rPr>
+        <w:t>[(', AND', -19), ('THAT IS', -14), ('WE CAN', -14), ('TIME TO', -13), ('WHEN I', -12), ('IF WE', -12), ('THEM TO', -12), ('TO MAKE', -12), (', I', -12), ('***</w:t>
+      </w:r>
+      <w:proofErr w:type="spellStart"/>
+      <w:r>
+        <w:rPr>
+          <w:rFonts w:asciiTheme="minorHAnsi" w:hAnsiTheme="minorHAnsi"/>
+          <w:sz w:val="18"/>
+          <w:szCs w:val="18"/>
+        </w:rPr>
+        <w:t>bias_term</w:t>
+      </w:r>
+      <w:proofErr w:type="spellEnd"/>
+      <w:r>
+        <w:rPr>
+          <w:rFonts w:asciiTheme="minorHAnsi" w:hAnsiTheme="minorHAnsi"/>
+          <w:sz w:val="18"/>
+          <w:szCs w:val="18"/>
+        </w:rPr>
+        <w:t>***', -11)]</w:t>
+      </w:r>
+    </w:p>
+    <w:p>
+      <w:pPr>
+        <w:outlineLvl w:val="0"/>
+        <w:rPr>
+          <w:rFonts w:asciiTheme="minorHAnsi" w:hAnsiTheme="minorHAnsi"/>
+          <w:sz w:val="18"/>
+          <w:szCs w:val="18"/>
+        </w:rPr>
+      </w:pPr>
+    </w:p>
+    <w:p>
+      <w:pPr>
+        <w:outlineLvl w:val="0"/>
+        <w:rPr>
+          <w:rFonts w:asciiTheme="minorHAnsi" w:hAnsiTheme="minorHAnsi"/>
+          <w:sz w:val="18"/>
+          <w:szCs w:val="18"/>
+        </w:rPr>
+      </w:pPr>
+      <w:r>
+        <w:rPr>
+          <w:rFonts w:asciiTheme="minorHAnsi" w:hAnsiTheme="minorHAnsi"/>
+          <w:sz w:val="18"/>
+          <w:szCs w:val="18"/>
+        </w:rPr>
+        <w:t>FRA</w:t>
+      </w:r>
+    </w:p>
+    <w:p>
+      <w:pPr>
+        <w:outlineLvl w:val="0"/>
+        <w:rPr>
+          <w:rFonts w:asciiTheme="minorHAnsi" w:hAnsiTheme="minorHAnsi"/>
+          <w:sz w:val="18"/>
+          <w:szCs w:val="18"/>
+        </w:rPr>
+      </w:pPr>
+      <w:r>
+        <w:rPr>
+          <w:rFonts w:asciiTheme="minorHAnsi" w:hAnsiTheme="minorHAnsi"/>
+          <w:sz w:val="18"/>
+          <w:szCs w:val="18"/>
+        </w:rPr>
+        <w:t>[('. INDEED', 23), ('IS A', 19), ('TO CONCLUDE', 18), ('</w:t>
+      </w:r>
+      <w:proofErr w:type="gramStart"/>
+      <w:r>
+        <w:rPr>
+          <w:rFonts w:asciiTheme="minorHAnsi" w:hAnsiTheme="minorHAnsi"/>
+          <w:sz w:val="18"/>
+          <w:szCs w:val="18"/>
+        </w:rPr>
+        <w:t>INDEED ,</w:t>
+      </w:r>
+      <w:proofErr w:type="gramEnd"/>
+      <w:r>
+        <w:rPr>
+          <w:rFonts w:asciiTheme="minorHAnsi" w:hAnsiTheme="minorHAnsi"/>
+          <w:sz w:val="18"/>
+          <w:szCs w:val="18"/>
+        </w:rPr>
+        <w:t>', 18), ('IN FACT', 18), ('EVEN IF', 18), ('TO TAKE', 17), ('NOWADAYS ,', 16), ('EXPERIENCE .', 15), ('MONEY TO', 14)]</w:t>
+      </w:r>
+    </w:p>
+    <w:p>
+      <w:pPr>
+        <w:outlineLvl w:val="0"/>
+        <w:rPr>
+          <w:rFonts w:asciiTheme="minorHAnsi" w:hAnsiTheme="minorHAnsi"/>
+          <w:sz w:val="18"/>
+          <w:szCs w:val="18"/>
+        </w:rPr>
+      </w:pPr>
+      <w:r>
+        <w:rPr>
+          <w:rFonts w:asciiTheme="minorHAnsi" w:hAnsiTheme="minorHAnsi"/>
+          <w:sz w:val="18"/>
+          <w:szCs w:val="18"/>
+        </w:rPr>
+        <w:t>[('THE IDEA', -20), ('THE PEOPLE', -17), ('IN MY', -16), ('AGREE THAT', -14), ('WHICH MAKE', -13), ('WHEN I', -13), ('THERE ARE', -13), ('SHOULD BE', -12), ('TO GET', -12), ('NOT ONLY', -12)]</w:t>
+      </w:r>
+    </w:p>
+    <w:p>
+      <w:pPr>
+        <w:outlineLvl w:val="0"/>
+        <w:rPr>
+          <w:rFonts w:asciiTheme="minorHAnsi" w:hAnsiTheme="minorHAnsi"/>
+          <w:sz w:val="18"/>
+          <w:szCs w:val="18"/>
+        </w:rPr>
+      </w:pPr>
+    </w:p>
+    <w:p>
+      <w:pPr>
+        <w:outlineLvl w:val="0"/>
+        <w:rPr>
+          <w:rFonts w:asciiTheme="minorHAnsi" w:hAnsiTheme="minorHAnsi"/>
+          <w:sz w:val="18"/>
+          <w:szCs w:val="18"/>
+        </w:rPr>
+      </w:pPr>
+      <w:r>
+        <w:rPr>
+          <w:rFonts w:asciiTheme="minorHAnsi" w:hAnsiTheme="minorHAnsi"/>
+          <w:sz w:val="18"/>
+          <w:szCs w:val="18"/>
+        </w:rPr>
+        <w:t>HIN</w:t>
+      </w:r>
+    </w:p>
+    <w:p>
+      <w:pPr>
+        <w:outlineLvl w:val="0"/>
+        <w:rPr>
+          <w:rFonts w:asciiTheme="minorHAnsi" w:hAnsiTheme="minorHAnsi"/>
+          <w:sz w:val="18"/>
+          <w:szCs w:val="18"/>
+        </w:rPr>
+      </w:pPr>
+      <w:r>
+        <w:rPr>
+          <w:rFonts w:asciiTheme="minorHAnsi" w:hAnsiTheme="minorHAnsi"/>
+          <w:sz w:val="18"/>
+          <w:szCs w:val="18"/>
+        </w:rPr>
+        <w:t>[('IN TODAY', 15), ('. BUT', 15), ('SAY THAT', 14), ('WANT TO', 14), ('RISK AND', 14), ('OLD AGE', 14), ('A WELL', 14), ('OF LIFE', 14), ('OF THE', 14), ('NUMBER OF', 14)]</w:t>
+      </w:r>
+    </w:p>
+    <w:p>
+      <w:pPr>
+        <w:outlineLvl w:val="0"/>
+        <w:rPr>
+          <w:rFonts w:asciiTheme="minorHAnsi" w:hAnsiTheme="minorHAnsi"/>
+          <w:sz w:val="18"/>
+          <w:szCs w:val="18"/>
+        </w:rPr>
+      </w:pPr>
+      <w:r>
+        <w:rPr>
+          <w:rFonts w:asciiTheme="minorHAnsi" w:hAnsiTheme="minorHAnsi"/>
+          <w:sz w:val="18"/>
+          <w:szCs w:val="18"/>
+        </w:rPr>
+        <w:t xml:space="preserve">[('. </w:t>
+      </w:r>
+      <w:proofErr w:type="gramStart"/>
+      <w:r>
+        <w:rPr>
+          <w:rFonts w:asciiTheme="minorHAnsi" w:hAnsiTheme="minorHAnsi"/>
+          <w:sz w:val="18"/>
+          <w:szCs w:val="18"/>
+        </w:rPr>
+        <w:t>FINALLY</w:t>
+      </w:r>
+      <w:proofErr w:type="gramEnd"/>
+      <w:r>
+        <w:rPr>
+          <w:rFonts w:asciiTheme="minorHAnsi" w:hAnsiTheme="minorHAnsi"/>
+          <w:sz w:val="18"/>
+          <w:szCs w:val="18"/>
+        </w:rPr>
+        <w:t>', -15), ('BASED ON', -14), ('OUR LIFE', -14), ('HARD TO', -13), ('. IF', -12), ('BECAUSE THE', -12), ('PEOPLE WILL', -12), (', AND', -11), ('AND THE', -11), (', EVEN', -11)]</w:t>
+      </w:r>
+    </w:p>
+    <w:p>
+      <w:pPr>
+        <w:outlineLvl w:val="0"/>
+        <w:rPr>
+          <w:rFonts w:asciiTheme="minorHAnsi" w:hAnsiTheme="minorHAnsi"/>
+          <w:sz w:val="18"/>
+          <w:szCs w:val="18"/>
+        </w:rPr>
+      </w:pPr>
+    </w:p>
+    <w:p>
+      <w:pPr>
+        <w:outlineLvl w:val="0"/>
+        <w:rPr>
+          <w:rFonts w:asciiTheme="minorHAnsi" w:hAnsiTheme="minorHAnsi"/>
+          <w:sz w:val="18"/>
+          <w:szCs w:val="18"/>
+        </w:rPr>
+      </w:pPr>
+      <w:r>
+        <w:rPr>
+          <w:rFonts w:asciiTheme="minorHAnsi" w:hAnsiTheme="minorHAnsi"/>
+          <w:sz w:val="18"/>
+          <w:szCs w:val="18"/>
+        </w:rPr>
+        <w:t>ITA</w:t>
+      </w:r>
+    </w:p>
+    <w:p>
+      <w:pPr>
+        <w:outlineLvl w:val="0"/>
+        <w:rPr>
+          <w:rFonts w:asciiTheme="minorHAnsi" w:hAnsiTheme="minorHAnsi"/>
+          <w:sz w:val="18"/>
+          <w:szCs w:val="18"/>
+        </w:rPr>
+      </w:pPr>
+      <w:r>
+        <w:rPr>
+          <w:rFonts w:asciiTheme="minorHAnsi" w:hAnsiTheme="minorHAnsi"/>
+          <w:sz w:val="18"/>
+          <w:szCs w:val="18"/>
+        </w:rPr>
+        <w:t>[('I THINK', 24), ('THINK THAT', 21), ('POSSIBILITY TO', 17), ('TO IMPROVE', 17), (', IN', 16), ('PEOPLE THAT', 16), ('THAT IN', 16), ('A SPECIFIC', 15), ('IN ITALY', 15), ('THE PAST', 15)]</w:t>
+      </w:r>
+    </w:p>
+    <w:p>
+      <w:pPr>
+        <w:outlineLvl w:val="0"/>
+        <w:rPr>
+          <w:rFonts w:asciiTheme="minorHAnsi" w:hAnsiTheme="minorHAnsi"/>
+          <w:sz w:val="18"/>
+          <w:szCs w:val="18"/>
+        </w:rPr>
+      </w:pPr>
+      <w:r>
+        <w:rPr>
+          <w:rFonts w:asciiTheme="minorHAnsi" w:hAnsiTheme="minorHAnsi"/>
+          <w:sz w:val="18"/>
+          <w:szCs w:val="18"/>
+        </w:rPr>
+        <w:t>[('. BECAUSE', -20), ('. BUT', -18), ('. THERE', -15), ('OVER THE', -13), ('BECAUSE OF', -13), ('. YOU', -12), ('SOME PEOPLE', -12), ('WHICH IS', -12), ('GOING TO', -12), ('ONE HAND', -12)]</w:t>
+      </w:r>
+    </w:p>
+    <w:p>
+      <w:pPr>
+        <w:outlineLvl w:val="0"/>
+        <w:rPr>
+          <w:rFonts w:asciiTheme="minorHAnsi" w:hAnsiTheme="minorHAnsi"/>
+          <w:sz w:val="18"/>
+          <w:szCs w:val="18"/>
+        </w:rPr>
+      </w:pPr>
+    </w:p>
+    <w:p>
+      <w:pPr>
+        <w:outlineLvl w:val="0"/>
+        <w:rPr>
+          <w:rFonts w:asciiTheme="minorHAnsi" w:hAnsiTheme="minorHAnsi"/>
+          <w:sz w:val="18"/>
+          <w:szCs w:val="18"/>
+        </w:rPr>
+      </w:pPr>
+      <w:r>
+        <w:rPr>
+          <w:rFonts w:asciiTheme="minorHAnsi" w:hAnsiTheme="minorHAnsi"/>
+          <w:sz w:val="18"/>
+          <w:szCs w:val="18"/>
+        </w:rPr>
+        <w:t>JPN</w:t>
+      </w:r>
+    </w:p>
+    <w:p>
+      <w:pPr>
+        <w:outlineLvl w:val="0"/>
+        <w:rPr>
+          <w:rFonts w:asciiTheme="minorHAnsi" w:hAnsiTheme="minorHAnsi"/>
+          <w:sz w:val="18"/>
+          <w:szCs w:val="18"/>
+        </w:rPr>
+      </w:pPr>
+      <w:r>
+        <w:rPr>
+          <w:rFonts w:asciiTheme="minorHAnsi" w:hAnsiTheme="minorHAnsi"/>
+          <w:sz w:val="18"/>
+          <w:szCs w:val="18"/>
+        </w:rPr>
+        <w:t>[('IN JAPAN', 33), ('</w:t>
+      </w:r>
+      <w:proofErr w:type="gramStart"/>
+      <w:r>
+        <w:rPr>
+          <w:rFonts w:asciiTheme="minorHAnsi" w:hAnsiTheme="minorHAnsi"/>
+          <w:sz w:val="18"/>
+          <w:szCs w:val="18"/>
+        </w:rPr>
+        <w:t>JAPAN ,</w:t>
+      </w:r>
+      <w:proofErr w:type="gramEnd"/>
+      <w:r>
+        <w:rPr>
+          <w:rFonts w:asciiTheme="minorHAnsi" w:hAnsiTheme="minorHAnsi"/>
+          <w:sz w:val="18"/>
+          <w:szCs w:val="18"/>
+        </w:rPr>
+        <w:t>', 20), (', AND', 19), ('. IF', 18), ('. THEREFORE', 17), ('IF PEOPLE', 16), ('I DISAGREE', 16), ('. FROM', 16), ('OPINION THAT', 15), ('</w:t>
+      </w:r>
+      <w:proofErr w:type="gramStart"/>
+      <w:r>
+        <w:rPr>
+          <w:rFonts w:asciiTheme="minorHAnsi" w:hAnsiTheme="minorHAnsi"/>
+          <w:sz w:val="18"/>
+          <w:szCs w:val="18"/>
+        </w:rPr>
+        <w:t>JAPAN .</w:t>
+      </w:r>
+      <w:proofErr w:type="gramEnd"/>
+      <w:r>
+        <w:rPr>
+          <w:rFonts w:asciiTheme="minorHAnsi" w:hAnsiTheme="minorHAnsi"/>
+          <w:sz w:val="18"/>
+          <w:szCs w:val="18"/>
+        </w:rPr>
+        <w:t>', 15)]</w:t>
+      </w:r>
+    </w:p>
+    <w:p>
+      <w:pPr>
+        <w:outlineLvl w:val="0"/>
+        <w:rPr>
+          <w:rFonts w:asciiTheme="minorHAnsi" w:hAnsiTheme="minorHAnsi"/>
+          <w:sz w:val="18"/>
+          <w:szCs w:val="18"/>
+        </w:rPr>
+      </w:pPr>
+      <w:r>
+        <w:rPr>
+          <w:rFonts w:asciiTheme="minorHAnsi" w:hAnsiTheme="minorHAnsi"/>
+          <w:sz w:val="18"/>
+          <w:szCs w:val="18"/>
+        </w:rPr>
+        <w:t>[('ALL THE', -17), ('</w:t>
+      </w:r>
+      <w:proofErr w:type="gramStart"/>
+      <w:r>
+        <w:rPr>
+          <w:rFonts w:asciiTheme="minorHAnsi" w:hAnsiTheme="minorHAnsi"/>
+          <w:sz w:val="18"/>
+          <w:szCs w:val="18"/>
+        </w:rPr>
+        <w:t>LIFE ,</w:t>
+      </w:r>
+      <w:proofErr w:type="gramEnd"/>
+      <w:r>
+        <w:rPr>
+          <w:rFonts w:asciiTheme="minorHAnsi" w:hAnsiTheme="minorHAnsi"/>
+          <w:sz w:val="18"/>
+          <w:szCs w:val="18"/>
+        </w:rPr>
+        <w:t>', -15), ('OF TIME', -14), ('IN A', -13), ('THEM TO', -13), ('FOR A', -13), (', THAT', -13), ('TO GIVE', -13), ('ARE A', -13), ('ADVERTISEMENT ,', -13)]</w:t>
+      </w:r>
+    </w:p>
+    <w:p>
+      <w:pPr>
+        <w:outlineLvl w:val="0"/>
+        <w:rPr>
+          <w:rFonts w:asciiTheme="minorHAnsi" w:hAnsiTheme="minorHAnsi"/>
+          <w:sz w:val="18"/>
+          <w:szCs w:val="18"/>
+        </w:rPr>
+      </w:pPr>
+    </w:p>
+    <w:p>
+      <w:pPr>
+        <w:outlineLvl w:val="0"/>
+        <w:rPr>
+          <w:rFonts w:asciiTheme="minorHAnsi" w:hAnsiTheme="minorHAnsi"/>
+          <w:sz w:val="18"/>
+          <w:szCs w:val="18"/>
+        </w:rPr>
+      </w:pPr>
+      <w:r>
+        <w:rPr>
+          <w:rFonts w:asciiTheme="minorHAnsi" w:hAnsiTheme="minorHAnsi"/>
+          <w:sz w:val="18"/>
+          <w:szCs w:val="18"/>
+        </w:rPr>
+        <w:t>KOR</w:t>
+      </w:r>
+    </w:p>
+    <w:p>
+      <w:pPr>
+        <w:outlineLvl w:val="0"/>
+        <w:rPr>
+          <w:rFonts w:asciiTheme="minorHAnsi" w:hAnsiTheme="minorHAnsi"/>
+          <w:sz w:val="18"/>
+          <w:szCs w:val="18"/>
+        </w:rPr>
+      </w:pPr>
+      <w:r>
+        <w:rPr>
+          <w:rFonts w:asciiTheme="minorHAnsi" w:hAnsiTheme="minorHAnsi"/>
+          <w:sz w:val="18"/>
+          <w:szCs w:val="18"/>
+        </w:rPr>
+        <w:t>[('IN KOREA', 30), ('</w:t>
+      </w:r>
+      <w:proofErr w:type="gramStart"/>
+      <w:r>
+        <w:rPr>
+          <w:rFonts w:asciiTheme="minorHAnsi" w:hAnsiTheme="minorHAnsi"/>
+          <w:sz w:val="18"/>
+          <w:szCs w:val="18"/>
+        </w:rPr>
+        <w:t>KOREA ,</w:t>
+      </w:r>
+      <w:proofErr w:type="gramEnd"/>
+      <w:r>
+        <w:rPr>
+          <w:rFonts w:asciiTheme="minorHAnsi" w:hAnsiTheme="minorHAnsi"/>
+          <w:sz w:val="18"/>
+          <w:szCs w:val="18"/>
+        </w:rPr>
+        <w:t>', 26), ('THESE DAY', 20), ('. HOWEVER', 20), ('EVEN THOUGH', 17), ('</w:t>
+      </w:r>
+      <w:proofErr w:type="gramStart"/>
+      <w:r>
+        <w:rPr>
+          <w:rFonts w:asciiTheme="minorHAnsi" w:hAnsiTheme="minorHAnsi"/>
+          <w:sz w:val="18"/>
+          <w:szCs w:val="18"/>
+        </w:rPr>
+        <w:t>HOWEVER ,</w:t>
+      </w:r>
+      <w:proofErr w:type="gramEnd"/>
+      <w:r>
+        <w:rPr>
+          <w:rFonts w:asciiTheme="minorHAnsi" w:hAnsiTheme="minorHAnsi"/>
+          <w:sz w:val="18"/>
+          <w:szCs w:val="18"/>
+        </w:rPr>
+        <w:t>', 17), ('. ALSO', 17), ('SCHOOL STUDENT', 16), (', MANY', 16), ('SUCH A', 15)]</w:t>
+      </w:r>
+    </w:p>
+    <w:p>
+      <w:pPr>
+        <w:outlineLvl w:val="0"/>
+        <w:rPr>
+          <w:rFonts w:asciiTheme="minorHAnsi" w:hAnsiTheme="minorHAnsi"/>
+          <w:sz w:val="18"/>
+          <w:szCs w:val="18"/>
+        </w:rPr>
+      </w:pPr>
+      <w:r>
+        <w:rPr>
+          <w:rFonts w:asciiTheme="minorHAnsi" w:hAnsiTheme="minorHAnsi"/>
+          <w:sz w:val="18"/>
+          <w:szCs w:val="18"/>
+        </w:rPr>
+        <w:t>[('FOR ME', -17), ('OF THE', -15), ('THINK THAT', -15), ('OF VIEW', -15), ('IMPORTANT FOR', -14), (', TO', -14), ('THEY MAY', -14), ('THEY WILL', -14), (', BECAUSE', -13), ('TRYING NEW', -13)]</w:t>
+      </w:r>
+    </w:p>
+    <w:p>
+      <w:pPr>
+        <w:outlineLvl w:val="0"/>
+        <w:rPr>
+          <w:rFonts w:asciiTheme="minorHAnsi" w:hAnsiTheme="minorHAnsi"/>
+          <w:sz w:val="18"/>
+          <w:szCs w:val="18"/>
+        </w:rPr>
+      </w:pPr>
+    </w:p>
+    <w:p>
+      <w:pPr>
+        <w:outlineLvl w:val="0"/>
+        <w:rPr>
+          <w:rFonts w:asciiTheme="minorHAnsi" w:hAnsiTheme="minorHAnsi"/>
+          <w:sz w:val="18"/>
+          <w:szCs w:val="18"/>
+        </w:rPr>
+      </w:pPr>
+      <w:r>
+        <w:rPr>
+          <w:rFonts w:asciiTheme="minorHAnsi" w:hAnsiTheme="minorHAnsi"/>
+          <w:sz w:val="18"/>
+          <w:szCs w:val="18"/>
+        </w:rPr>
+        <w:t>SPA</w:t>
+      </w:r>
+    </w:p>
+    <w:p>
+      <w:pPr>
+        <w:outlineLvl w:val="0"/>
+        <w:rPr>
+          <w:rFonts w:asciiTheme="minorHAnsi" w:hAnsiTheme="minorHAnsi"/>
+          <w:sz w:val="18"/>
+          <w:szCs w:val="18"/>
+        </w:rPr>
+      </w:pPr>
+      <w:r>
+        <w:rPr>
+          <w:rFonts w:asciiTheme="minorHAnsi" w:hAnsiTheme="minorHAnsi"/>
+          <w:sz w:val="18"/>
+          <w:szCs w:val="18"/>
+        </w:rPr>
+        <w:t>[(', IS', 22), ('THAT ARE', 18), ('OTHER HAND', 18), ('A BETTER', 17), ('PEOPLE IS', 17), (', ETC', 16), ('GOING TO', 15), ('IN THEIR', 15), (', AND', 15), ('IDEA THAT', 14)]</w:t>
+      </w:r>
+    </w:p>
+    <w:p>
+      <w:pPr>
+        <w:outlineLvl w:val="0"/>
+        <w:rPr>
+          <w:rFonts w:asciiTheme="minorHAnsi" w:hAnsiTheme="minorHAnsi"/>
+          <w:sz w:val="18"/>
+          <w:szCs w:val="18"/>
+        </w:rPr>
+      </w:pPr>
+      <w:r>
+        <w:rPr>
+          <w:rFonts w:asciiTheme="minorHAnsi" w:hAnsiTheme="minorHAnsi"/>
+          <w:sz w:val="18"/>
+          <w:szCs w:val="18"/>
+        </w:rPr>
+        <w:t>[('FROM THE', -17), ('</w:t>
+      </w:r>
+      <w:proofErr w:type="gramStart"/>
+      <w:r>
+        <w:rPr>
+          <w:rFonts w:asciiTheme="minorHAnsi" w:hAnsiTheme="minorHAnsi"/>
+          <w:sz w:val="18"/>
+          <w:szCs w:val="18"/>
+        </w:rPr>
+        <w:t>PEOPLE .</w:t>
+      </w:r>
+      <w:proofErr w:type="gramEnd"/>
+      <w:r>
+        <w:rPr>
+          <w:rFonts w:asciiTheme="minorHAnsi" w:hAnsiTheme="minorHAnsi"/>
+          <w:sz w:val="18"/>
+          <w:szCs w:val="18"/>
+        </w:rPr>
+        <w:t>', -15), ('ACCORDING TO', -15), ('. IT', -15), ('AND SO', -15), ('I WANT', -14), ('BETTER THAN', -14), ('</w:t>
+      </w:r>
+      <w:proofErr w:type="gramStart"/>
+      <w:r>
+        <w:rPr>
+          <w:rFonts w:asciiTheme="minorHAnsi" w:hAnsiTheme="minorHAnsi"/>
+          <w:sz w:val="18"/>
+          <w:szCs w:val="18"/>
+        </w:rPr>
+        <w:t>ON .</w:t>
+      </w:r>
+      <w:proofErr w:type="gramEnd"/>
+      <w:r>
+        <w:rPr>
+          <w:rFonts w:asciiTheme="minorHAnsi" w:hAnsiTheme="minorHAnsi"/>
+          <w:sz w:val="18"/>
+          <w:szCs w:val="18"/>
+        </w:rPr>
+        <w:t>', -13), ('TODAY ,', -13), ('WHICH ARE', -13)]</w:t>
+      </w:r>
+    </w:p>
+    <w:p>
+      <w:pPr>
+        <w:outlineLvl w:val="0"/>
+        <w:rPr>
+          <w:rFonts w:asciiTheme="minorHAnsi" w:hAnsiTheme="minorHAnsi"/>
+          <w:sz w:val="18"/>
+          <w:szCs w:val="18"/>
+        </w:rPr>
+      </w:pPr>
+    </w:p>
+    <w:p>
+      <w:pPr>
+        <w:outlineLvl w:val="0"/>
+        <w:rPr>
+          <w:rFonts w:asciiTheme="minorHAnsi" w:hAnsiTheme="minorHAnsi"/>
+          <w:sz w:val="18"/>
+          <w:szCs w:val="18"/>
+        </w:rPr>
+      </w:pPr>
+      <w:r>
+        <w:rPr>
+          <w:rFonts w:asciiTheme="minorHAnsi" w:hAnsiTheme="minorHAnsi"/>
+          <w:sz w:val="18"/>
+          <w:szCs w:val="18"/>
+        </w:rPr>
+        <w:t>TEL</w:t>
+      </w:r>
+    </w:p>
+    <w:p>
+      <w:pPr>
+        <w:outlineLvl w:val="0"/>
+        <w:rPr>
+          <w:rFonts w:asciiTheme="minorHAnsi" w:hAnsiTheme="minorHAnsi"/>
+          <w:sz w:val="18"/>
+          <w:szCs w:val="18"/>
+        </w:rPr>
+      </w:pPr>
+      <w:r>
+        <w:rPr>
+          <w:rFonts w:asciiTheme="minorHAnsi" w:hAnsiTheme="minorHAnsi"/>
+          <w:sz w:val="18"/>
+          <w:szCs w:val="18"/>
+        </w:rPr>
+        <w:t xml:space="preserve">[('I STRONGLY', 20), ('THE ABOVE', 17), ('THE STATEMENT', 16), ('. </w:t>
+      </w:r>
+      <w:proofErr w:type="gramStart"/>
+      <w:r>
+        <w:rPr>
+          <w:rFonts w:asciiTheme="minorHAnsi" w:hAnsiTheme="minorHAnsi"/>
+          <w:sz w:val="18"/>
+          <w:szCs w:val="18"/>
+        </w:rPr>
+        <w:t>FINALLY</w:t>
+      </w:r>
+      <w:proofErr w:type="gramEnd"/>
+      <w:r>
+        <w:rPr>
+          <w:rFonts w:asciiTheme="minorHAnsi" w:hAnsiTheme="minorHAnsi"/>
+          <w:sz w:val="18"/>
+          <w:szCs w:val="18"/>
+        </w:rPr>
+        <w:t>', 16), ('WHEN COMPARED', 15), ('MAY BE', 15), ('ALL THE', 15), ('IN THE', 14), ('EVERY ONE', 13), ('. EVERY', 13)]</w:t>
+      </w:r>
+    </w:p>
+    <w:p>
+      <w:pPr>
+        <w:outlineLvl w:val="0"/>
+        <w:rPr>
+          <w:rFonts w:asciiTheme="minorHAnsi" w:hAnsiTheme="minorHAnsi"/>
+          <w:sz w:val="18"/>
+          <w:szCs w:val="18"/>
+        </w:rPr>
+      </w:pPr>
+      <w:r>
+        <w:rPr>
+          <w:rFonts w:asciiTheme="minorHAnsi" w:hAnsiTheme="minorHAnsi"/>
+          <w:sz w:val="18"/>
+          <w:szCs w:val="18"/>
+        </w:rPr>
+        <w:t>[('</w:t>
+      </w:r>
+      <w:proofErr w:type="gramStart"/>
+      <w:r>
+        <w:rPr>
+          <w:rFonts w:asciiTheme="minorHAnsi" w:hAnsiTheme="minorHAnsi"/>
+          <w:sz w:val="18"/>
+          <w:szCs w:val="18"/>
+        </w:rPr>
+        <w:t>HOWEVER ,</w:t>
+      </w:r>
+      <w:proofErr w:type="gramEnd"/>
+      <w:r>
+        <w:rPr>
+          <w:rFonts w:asciiTheme="minorHAnsi" w:hAnsiTheme="minorHAnsi"/>
+          <w:sz w:val="18"/>
+          <w:szCs w:val="18"/>
+        </w:rPr>
+        <w:t xml:space="preserve">', -18), (', YOU', -16), ('. </w:t>
+      </w:r>
+      <w:proofErr w:type="gramStart"/>
+      <w:r>
+        <w:rPr>
+          <w:rFonts w:asciiTheme="minorHAnsi" w:hAnsiTheme="minorHAnsi"/>
+          <w:sz w:val="18"/>
+          <w:szCs w:val="18"/>
+        </w:rPr>
+        <w:t>HOWEVER</w:t>
+      </w:r>
+      <w:proofErr w:type="gramEnd"/>
+      <w:r>
+        <w:rPr>
+          <w:rFonts w:asciiTheme="minorHAnsi" w:hAnsiTheme="minorHAnsi"/>
+          <w:sz w:val="18"/>
+          <w:szCs w:val="18"/>
+        </w:rPr>
+        <w:t>', -15), ('I THINK', -15), ('DO NOT', -14), ('A WELL', -12), ('YOU WILL', -12), ('AND A', -12), ('IT CAN', -12), (', AND', -11)]</w:t>
+      </w:r>
+    </w:p>
+    <w:p>
+      <w:pPr>
+        <w:outlineLvl w:val="0"/>
+        <w:rPr>
+          <w:rFonts w:asciiTheme="minorHAnsi" w:hAnsiTheme="minorHAnsi"/>
+          <w:sz w:val="18"/>
+          <w:szCs w:val="18"/>
+        </w:rPr>
+      </w:pPr>
+    </w:p>
+    <w:p>
+      <w:pPr>
+        <w:outlineLvl w:val="0"/>
+        <w:rPr>
+          <w:rFonts w:asciiTheme="minorHAnsi" w:hAnsiTheme="minorHAnsi"/>
+          <w:sz w:val="18"/>
+          <w:szCs w:val="18"/>
+        </w:rPr>
+      </w:pPr>
+      <w:r>
+        <w:rPr>
+          <w:rFonts w:asciiTheme="minorHAnsi" w:hAnsiTheme="minorHAnsi"/>
+          <w:sz w:val="18"/>
+          <w:szCs w:val="18"/>
+        </w:rPr>
+        <w:t>TUR</w:t>
+      </w:r>
+    </w:p>
+    <w:p>
+      <w:pPr>
+        <w:outlineLvl w:val="0"/>
+        <w:rPr>
+          <w:rFonts w:asciiTheme="minorHAnsi" w:hAnsiTheme="minorHAnsi"/>
+          <w:sz w:val="18"/>
+          <w:szCs w:val="18"/>
+        </w:rPr>
+      </w:pPr>
+      <w:r>
+        <w:rPr>
+          <w:rFonts w:asciiTheme="minorHAnsi" w:hAnsiTheme="minorHAnsi"/>
+          <w:sz w:val="18"/>
+          <w:szCs w:val="18"/>
+        </w:rPr>
+        <w:t>[('. BECAUSE', 25), ('CAN NOT', 18), ('THE IDEA', 17), ('MAKE U', 16), ('MUCH MORE', 16), ('START TO', 16), ('IN TURKEY', 16), ('OF THIS', 15), ('THIS WAY', 15), ('AS A', 14)]</w:t>
+      </w:r>
+    </w:p>
+    <w:p>
+      <w:pPr>
+        <w:outlineLvl w:val="0"/>
+        <w:rPr>
+          <w:rFonts w:asciiTheme="minorHAnsi" w:hAnsiTheme="minorHAnsi"/>
+          <w:sz w:val="18"/>
+          <w:szCs w:val="18"/>
+        </w:rPr>
+      </w:pPr>
+      <w:r>
+        <w:rPr>
+          <w:rFonts w:asciiTheme="minorHAnsi" w:hAnsiTheme="minorHAnsi"/>
+          <w:sz w:val="18"/>
+          <w:szCs w:val="18"/>
+        </w:rPr>
+        <w:t>[(', AND', -26), (', THE', -19), ('TO KNOW', -18), ('ENJOY THEIR', -16), ('LEARN FACT', -15), ('A LOT', -15), ('AGREE WITH', -15), (', BUT', -14), ('A GOOD', -14), ('IN FACT', -13)]</w:t>
+      </w:r>
+    </w:p>
+    <w:p>
+      <w:pPr>
+        <w:outlineLvl w:val="0"/>
+        <w:rPr>
+          <w:rFonts w:asciiTheme="minorHAnsi" w:hAnsiTheme="minorHAnsi"/>
+          <w:sz w:val="18"/>
+          <w:szCs w:val="18"/>
+        </w:rPr>
+      </w:pPr>
+    </w:p>
+    <w:p>
+      <w:pPr>
+        <w:outlineLvl w:val="0"/>
+        <w:rPr>
+          <w:rFonts w:asciiTheme="minorHAnsi" w:hAnsiTheme="minorHAnsi"/>
+          <w:sz w:val="18"/>
+          <w:szCs w:val="18"/>
+        </w:rPr>
+      </w:pPr>
+      <w:r>
+        <w:rPr>
+          <w:rFonts w:asciiTheme="minorHAnsi" w:hAnsiTheme="minorHAnsi"/>
+          <w:sz w:val="18"/>
+          <w:szCs w:val="18"/>
+        </w:rPr>
+        <w:t>ZHO</w:t>
+      </w:r>
+    </w:p>
+    <w:p>
+      <w:pPr>
+        <w:outlineLvl w:val="0"/>
+        <w:rPr>
+          <w:rFonts w:asciiTheme="minorHAnsi" w:hAnsiTheme="minorHAnsi"/>
+          <w:sz w:val="18"/>
+          <w:szCs w:val="18"/>
+        </w:rPr>
+      </w:pPr>
+      <w:r>
+        <w:rPr>
+          <w:rFonts w:asciiTheme="minorHAnsi" w:hAnsiTheme="minorHAnsi"/>
+          <w:sz w:val="18"/>
+          <w:szCs w:val="18"/>
+        </w:rPr>
+        <w:lastRenderedPageBreak/>
+        <w:t>[('ENJOY THE', 16), ('. TAKE', 16), ('</w:t>
+      </w:r>
+      <w:proofErr w:type="gramStart"/>
+      <w:r>
+        <w:rPr>
+          <w:rFonts w:asciiTheme="minorHAnsi" w:hAnsiTheme="minorHAnsi"/>
+          <w:sz w:val="18"/>
+          <w:szCs w:val="18"/>
+        </w:rPr>
+        <w:t>OPINION ,</w:t>
+      </w:r>
+      <w:proofErr w:type="gramEnd"/>
+      <w:r>
+        <w:rPr>
+          <w:rFonts w:asciiTheme="minorHAnsi" w:hAnsiTheme="minorHAnsi"/>
+          <w:sz w:val="18"/>
+          <w:szCs w:val="18"/>
+        </w:rPr>
+        <w:t>', 16), ("WO N'T", 15), ('TIME ON', 14), (', THE', 14), ('DIFFERENT PEOPLE', 13), ('BUT NOT', 13), ('PEOPLE MAY', 13), ('TO TRY', 13)]</w:t>
+      </w:r>
+    </w:p>
+    <w:p>
+      <w:pPr>
+        <w:outlineLvl w:val="0"/>
+        <w:rPr>
+          <w:rFonts w:asciiTheme="minorHAnsi" w:hAnsiTheme="minorHAnsi"/>
+          <w:sz w:val="18"/>
+          <w:szCs w:val="18"/>
+        </w:rPr>
+      </w:pPr>
+      <w:r>
+        <w:rPr>
+          <w:rFonts w:asciiTheme="minorHAnsi" w:hAnsiTheme="minorHAnsi"/>
+          <w:sz w:val="18"/>
+          <w:szCs w:val="18"/>
+        </w:rPr>
+        <w:t>[('EVEN IF', -19), ('***</w:t>
+      </w:r>
+      <w:proofErr w:type="spellStart"/>
+      <w:r>
+        <w:rPr>
+          <w:rFonts w:asciiTheme="minorHAnsi" w:hAnsiTheme="minorHAnsi"/>
+          <w:sz w:val="18"/>
+          <w:szCs w:val="18"/>
+        </w:rPr>
+        <w:t>bias_term</w:t>
+      </w:r>
+      <w:proofErr w:type="spellEnd"/>
+      <w:r>
+        <w:rPr>
+          <w:rFonts w:asciiTheme="minorHAnsi" w:hAnsiTheme="minorHAnsi"/>
+          <w:sz w:val="18"/>
+          <w:szCs w:val="18"/>
+        </w:rPr>
+        <w:t>***', -16), ('THAT ARE', -16), ('RISK AND', -16), ('TRYING TO', -15), ('</w:t>
+      </w:r>
+      <w:proofErr w:type="gramStart"/>
+      <w:r>
+        <w:rPr>
+          <w:rFonts w:asciiTheme="minorHAnsi" w:hAnsiTheme="minorHAnsi"/>
+          <w:sz w:val="18"/>
+          <w:szCs w:val="18"/>
+        </w:rPr>
+        <w:t>SITUATION .</w:t>
+      </w:r>
+      <w:proofErr w:type="gramEnd"/>
+      <w:r>
+        <w:rPr>
+          <w:rFonts w:asciiTheme="minorHAnsi" w:hAnsiTheme="minorHAnsi"/>
+          <w:sz w:val="18"/>
+          <w:szCs w:val="18"/>
+        </w:rPr>
+        <w:t>', -14), ('HAVE TO', -14), ('AND THAT', -14), ('ABLE TO', -14), ('THE TIME', -14)]</w:t>
       </w:r>
     </w:p>
     <w:p>
@@ -2630,7 +3837,6 @@
                 <w:sz w:val="20"/>
                 <w:szCs w:val="20"/>
               </w:rPr>
-              <w:lastRenderedPageBreak/>
               <w:t>Language</w:t>
             </w:r>
           </w:p>
@@ -2831,7 +4037,15 @@
                 <w:sz w:val="20"/>
                 <w:szCs w:val="20"/>
               </w:rPr>
-              <w:t>12</w:t>
+              <w:t>1</w:t>
+            </w:r>
+            <w:r>
+              <w:rPr>
+                <w:rFonts w:asciiTheme="minorHAnsi" w:hAnsiTheme="minorHAnsi"/>
+                <w:sz w:val="20"/>
+                <w:szCs w:val="20"/>
+              </w:rPr>
+              <w:t>1</w:t>
             </w:r>
           </w:p>
         </w:tc>
@@ -2943,7 +4157,15 @@
                 <w:sz w:val="20"/>
                 <w:szCs w:val="20"/>
               </w:rPr>
-              <w:t>-10</w:t>
+              <w:t>-1</w:t>
+            </w:r>
+            <w:r>
+              <w:rPr>
+                <w:rFonts w:asciiTheme="minorHAnsi" w:hAnsiTheme="minorHAnsi"/>
+                <w:sz w:val="20"/>
+                <w:szCs w:val="20"/>
+              </w:rPr>
+              <w:t>1</w:t>
             </w:r>
           </w:p>
         </w:tc>
@@ -3055,7 +4277,15 @@
                 <w:sz w:val="20"/>
                 <w:szCs w:val="20"/>
               </w:rPr>
-              <w:t>-5</w:t>
+              <w:t>-</w:t>
+            </w:r>
+            <w:r>
+              <w:rPr>
+                <w:rFonts w:asciiTheme="minorHAnsi" w:hAnsiTheme="minorHAnsi"/>
+                <w:sz w:val="20"/>
+                <w:szCs w:val="20"/>
+              </w:rPr>
+              <w:t>5</w:t>
             </w:r>
           </w:p>
         </w:tc>
@@ -3167,7 +4397,7 @@
                 <w:sz w:val="20"/>
                 <w:szCs w:val="20"/>
               </w:rPr>
-              <w:t>6</w:t>
+              <w:t>8</w:t>
             </w:r>
           </w:p>
         </w:tc>
@@ -3394,7 +4624,15 @@
                 <w:sz w:val="20"/>
                 <w:szCs w:val="20"/>
               </w:rPr>
-              <w:t>-2</w:t>
+              <w:t>-</w:t>
+            </w:r>
+            <w:r>
+              <w:rPr>
+                <w:rFonts w:asciiTheme="minorHAnsi" w:hAnsiTheme="minorHAnsi"/>
+                <w:sz w:val="20"/>
+                <w:szCs w:val="20"/>
+              </w:rPr>
+              <w:t>1</w:t>
             </w:r>
           </w:p>
         </w:tc>
@@ -3506,7 +4744,7 @@
                 <w:sz w:val="20"/>
                 <w:szCs w:val="20"/>
               </w:rPr>
-              <w:t>1</w:t>
+              <w:t>0</w:t>
             </w:r>
           </w:p>
         </w:tc>
@@ -3842,7 +5080,7 @@
                 <w:sz w:val="20"/>
                 <w:szCs w:val="20"/>
               </w:rPr>
-              <w:t>4</w:t>
+              <w:t>3</w:t>
             </w:r>
           </w:p>
         </w:tc>
@@ -3954,7 +5192,15 @@
                 <w:sz w:val="20"/>
                 <w:szCs w:val="20"/>
               </w:rPr>
-              <w:t>-17</w:t>
+              <w:t>-1</w:t>
+            </w:r>
+            <w:r>
+              <w:rPr>
+                <w:rFonts w:asciiTheme="minorHAnsi" w:hAnsiTheme="minorHAnsi"/>
+                <w:sz w:val="20"/>
+                <w:szCs w:val="20"/>
+              </w:rPr>
+              <w:t>6</w:t>
             </w:r>
           </w:p>
         </w:tc>
@@ -3983,7 +5229,25 @@
           <w:sz w:val="20"/>
           <w:szCs w:val="20"/>
         </w:rPr>
-        <w:t xml:space="preserve">One key thing that I noticed was with language ZHO. In the prior probabilities for but the training and dev documents, ZHO had the highest value. The bias feature for ZHO is unusual because it is </w:t>
+        <w:t xml:space="preserve">One key thing that I noticed was with language ZHO. In the prior probabilities for but the training and </w:t>
+      </w:r>
+      <w:proofErr w:type="spellStart"/>
+      <w:r>
+        <w:rPr>
+          <w:rFonts w:asciiTheme="minorHAnsi" w:hAnsiTheme="minorHAnsi"/>
+          <w:sz w:val="20"/>
+          <w:szCs w:val="20"/>
+        </w:rPr>
+        <w:t>dev</w:t>
+      </w:r>
+      <w:proofErr w:type="spellEnd"/>
+      <w:r>
+        <w:rPr>
+          <w:rFonts w:asciiTheme="minorHAnsi" w:hAnsiTheme="minorHAnsi"/>
+          <w:sz w:val="20"/>
+          <w:szCs w:val="20"/>
+        </w:rPr>
+        <w:t xml:space="preserve"> documents, ZHO had the highest value. The bias feature for ZHO is unusual because it is </w:t>
       </w:r>
       <w:r>
         <w:rPr>
@@ -4008,6 +5272,98 @@
           <w:szCs w:val="20"/>
         </w:rPr>
         <w:t xml:space="preserve"> </w:t>
+      </w:r>
+      <w:r>
+        <w:rPr>
+          <w:rFonts w:asciiTheme="minorHAnsi" w:hAnsiTheme="minorHAnsi"/>
+          <w:sz w:val="20"/>
+          <w:szCs w:val="20"/>
+        </w:rPr>
+        <w:t xml:space="preserve">The </w:t>
+      </w:r>
+      <w:r>
+        <w:rPr>
+          <w:rFonts w:asciiTheme="minorHAnsi" w:hAnsiTheme="minorHAnsi"/>
+          <w:sz w:val="20"/>
+          <w:szCs w:val="20"/>
+        </w:rPr>
+        <w:t>Japanese bi-</w:t>
+      </w:r>
+      <w:r>
+        <w:rPr>
+          <w:rFonts w:asciiTheme="minorHAnsi" w:hAnsiTheme="minorHAnsi"/>
+          <w:sz w:val="20"/>
+          <w:szCs w:val="20"/>
+        </w:rPr>
+        <w:t>grams are interesting, because “In Japan” is one of the top tokens</w:t>
+      </w:r>
+      <w:r>
+        <w:rPr>
+          <w:rFonts w:asciiTheme="minorHAnsi" w:hAnsiTheme="minorHAnsi"/>
+          <w:sz w:val="20"/>
+          <w:szCs w:val="20"/>
+        </w:rPr>
+        <w:t xml:space="preserve"> and the same idea happens in the Korean bi-grams</w:t>
+      </w:r>
+      <w:r>
+        <w:rPr>
+          <w:rFonts w:asciiTheme="minorHAnsi" w:hAnsiTheme="minorHAnsi"/>
+          <w:sz w:val="20"/>
+          <w:szCs w:val="20"/>
+        </w:rPr>
+        <w:t>.</w:t>
+      </w:r>
+      <w:r>
+        <w:rPr>
+          <w:rFonts w:asciiTheme="minorHAnsi" w:hAnsiTheme="minorHAnsi"/>
+          <w:sz w:val="20"/>
+          <w:szCs w:val="20"/>
+        </w:rPr>
+        <w:t xml:space="preserve"> DEU (German I think) also have the bias term as one of its least common tokens.</w:t>
+      </w:r>
+      <w:r>
+        <w:rPr>
+          <w:rFonts w:asciiTheme="minorHAnsi" w:hAnsiTheme="minorHAnsi"/>
+          <w:sz w:val="20"/>
+          <w:szCs w:val="20"/>
+        </w:rPr>
+        <w:t xml:space="preserve"> This is interested because unlike ZHO, it had the smallest prior. </w:t>
+      </w:r>
+    </w:p>
+    <w:p>
+      <w:pPr>
+        <w:rPr>
+          <w:rFonts w:asciiTheme="minorHAnsi" w:hAnsiTheme="minorHAnsi"/>
+          <w:sz w:val="20"/>
+          <w:szCs w:val="20"/>
+        </w:rPr>
+      </w:pPr>
+    </w:p>
+    <w:p>
+      <w:pPr>
+        <w:rPr>
+          <w:rFonts w:asciiTheme="minorHAnsi" w:hAnsiTheme="minorHAnsi"/>
+          <w:sz w:val="20"/>
+          <w:szCs w:val="20"/>
+        </w:rPr>
+      </w:pPr>
+      <w:r>
+        <w:rPr>
+          <w:rFonts w:asciiTheme="minorHAnsi" w:hAnsiTheme="minorHAnsi"/>
+          <w:sz w:val="20"/>
+          <w:szCs w:val="20"/>
+        </w:rPr>
+        <w:t>The Bias features do not seem correlated with the prior probabilities from the Naïve Bayes model. The one possible exception is the relationship between Japanese and Korean. In Naive Bayes, their Prior Probabilities are identical and in the perceptron model, the two have close to the same precision</w:t>
+      </w:r>
+      <w:bookmarkStart w:id="0" w:name="_GoBack"/>
+      <w:bookmarkEnd w:id="0"/>
+      <w:r>
+        <w:rPr>
+          <w:rFonts w:asciiTheme="minorHAnsi" w:hAnsiTheme="minorHAnsi"/>
+          <w:sz w:val="20"/>
+          <w:szCs w:val="20"/>
+        </w:rPr>
+        <w:t xml:space="preserve">, recall, and F1 along with near identical bias weight features </w:t>
       </w:r>
     </w:p>
     <w:sectPr>
@@ -4067,8 +5423,13 @@
       <w:pStyle w:val="Header"/>
       <w:jc w:val="right"/>
     </w:pPr>
+    <w:proofErr w:type="spellStart"/>
     <w:r>
-      <w:t>Arif Ali</w:t>
+      <w:t>Arif</w:t>
+    </w:r>
+    <w:proofErr w:type="spellEnd"/>
+    <w:r>
+      <w:t xml:space="preserve"> Ali</w:t>
     </w:r>
   </w:p>
   <w:p>

</xml_diff>